<commit_message>
Ejemplos de Colas de los viernes, mod apunte
</commit_message>
<xml_diff>
--- a/Clase - III/Apunte de clase.docx
+++ b/Clase - III/Apunte de clase.docx
@@ -1,6 +1,6 @@
 
 <file path=word/document.xml><?xml version="1.0" encoding="utf-8"?>
-<w:document xmlns:wpc="http://schemas.microsoft.com/office/word/2010/wordprocessingCanvas" xmlns:mc="http://schemas.openxmlformats.org/markup-compatibility/2006" xmlns:o="urn:schemas-microsoft-com:office:office" xmlns:r="http://schemas.openxmlformats.org/officeDocument/2006/relationships" xmlns:m="http://schemas.openxmlformats.org/officeDocument/2006/math" xmlns:v="urn:schemas-microsoft-com:vml" xmlns:wp14="http://schemas.microsoft.com/office/word/2010/wordprocessingDrawing" xmlns:wp="http://schemas.openxmlformats.org/drawingml/2006/wordprocessingDrawing" xmlns:w10="urn:schemas-microsoft-com:office:word" xmlns:w="http://schemas.openxmlformats.org/wordprocessingml/2006/main" xmlns:w14="http://schemas.microsoft.com/office/word/2010/wordml" xmlns:w15="http://schemas.microsoft.com/office/word/2012/wordml" xmlns:wpg="http://schemas.microsoft.com/office/word/2010/wordprocessingGroup" xmlns:wpi="http://schemas.microsoft.com/office/word/2010/wordprocessingInk" xmlns:wne="http://schemas.microsoft.com/office/word/2006/wordml" xmlns:wps="http://schemas.microsoft.com/office/word/2010/wordprocessingShape" mc:Ignorable="w14 w15 wp14">
+<w:document xmlns:wpc="http://schemas.microsoft.com/office/word/2010/wordprocessingCanvas" xmlns:cx="http://schemas.microsoft.com/office/drawing/2014/chartex" xmlns:cx1="http://schemas.microsoft.com/office/drawing/2015/9/8/chartex" xmlns:cx2="http://schemas.microsoft.com/office/drawing/2015/10/21/chartex" xmlns:cx3="http://schemas.microsoft.com/office/drawing/2016/5/9/chartex" xmlns:cx4="http://schemas.microsoft.com/office/drawing/2016/5/10/chartex" xmlns:cx5="http://schemas.microsoft.com/office/drawing/2016/5/11/chartex" xmlns:cx6="http://schemas.microsoft.com/office/drawing/2016/5/12/chartex" xmlns:cx7="http://schemas.microsoft.com/office/drawing/2016/5/13/chartex" xmlns:cx8="http://schemas.microsoft.com/office/drawing/2016/5/14/chartex" xmlns:mc="http://schemas.openxmlformats.org/markup-compatibility/2006" xmlns:aink="http://schemas.microsoft.com/office/drawing/2016/ink" xmlns:am3d="http://schemas.microsoft.com/office/drawing/2017/model3d" xmlns:o="urn:schemas-microsoft-com:office:office" xmlns:oel="http://schemas.microsoft.com/office/2019/extlst" xmlns:r="http://schemas.openxmlformats.org/officeDocument/2006/relationships" xmlns:m="http://schemas.openxmlformats.org/officeDocument/2006/math" xmlns:v="urn:schemas-microsoft-com:vml" xmlns:wp14="http://schemas.microsoft.com/office/word/2010/wordprocessingDrawing" xmlns:wp="http://schemas.openxmlformats.org/drawingml/2006/wordprocessingDrawing" xmlns:w10="urn:schemas-microsoft-com:office:word" xmlns:w="http://schemas.openxmlformats.org/wordprocessingml/2006/main" xmlns:w14="http://schemas.microsoft.com/office/word/2010/wordml" xmlns:w15="http://schemas.microsoft.com/office/word/2012/wordml" xmlns:w16cex="http://schemas.microsoft.com/office/word/2018/wordml/cex" xmlns:w16cid="http://schemas.microsoft.com/office/word/2016/wordml/cid" xmlns:w16="http://schemas.microsoft.com/office/word/2018/wordml" xmlns:w16du="http://schemas.microsoft.com/office/word/2023/wordml/word16du" xmlns:w16sdtdh="http://schemas.microsoft.com/office/word/2020/wordml/sdtdatahash" xmlns:w16sdtfl="http://schemas.microsoft.com/office/word/2024/wordml/sdtformatlock" xmlns:w16se="http://schemas.microsoft.com/office/word/2015/wordml/symex" xmlns:wpg="http://schemas.microsoft.com/office/word/2010/wordprocessingGroup" xmlns:wpi="http://schemas.microsoft.com/office/word/2010/wordprocessingInk" xmlns:wne="http://schemas.microsoft.com/office/word/2006/wordml" xmlns:wps="http://schemas.microsoft.com/office/word/2010/wordprocessingShape" mc:Ignorable="w14 w15 w16se w16cid w16 w16cex w16sdtdh w16sdtfl w16du wp14">
   <w:body>
     <w:p>
       <w:pPr>
@@ -445,21 +445,7 @@
           <w:rFonts w:ascii="Times New Roman" w:hAnsi="Times New Roman" w:cs="Times New Roman"/>
         </w:rPr>
         <w:lastRenderedPageBreak/>
-        <w:t xml:space="preserve">Precondiciones, </w:t>
-      </w:r>
-      <w:proofErr w:type="spellStart"/>
-      <w:r>
-        <w:rPr>
-          <w:rFonts w:ascii="Times New Roman" w:hAnsi="Times New Roman" w:cs="Times New Roman"/>
-        </w:rPr>
-        <w:t>Postcondiciones</w:t>
-      </w:r>
-      <w:proofErr w:type="spellEnd"/>
-      <w:r>
-        <w:rPr>
-          <w:rFonts w:ascii="Times New Roman" w:hAnsi="Times New Roman" w:cs="Times New Roman"/>
-        </w:rPr>
-        <w:t xml:space="preserve"> y Axiomas en las Interfaces</w:t>
+        <w:t>Precondiciones, Postcondiciones y Axiomas en las Interfaces</w:t>
       </w:r>
     </w:p>
     <w:p>
@@ -475,23 +461,7 @@
           <w:rStyle w:val="Textoennegrita"/>
           <w:rFonts w:eastAsiaTheme="minorEastAsia"/>
         </w:rPr>
-        <w:t xml:space="preserve">precondiciones, </w:t>
-      </w:r>
-      <w:proofErr w:type="spellStart"/>
-      <w:r>
-        <w:rPr>
-          <w:rStyle w:val="Textoennegrita"/>
-          <w:rFonts w:eastAsiaTheme="minorEastAsia"/>
-        </w:rPr>
-        <w:t>postcondiciones</w:t>
-      </w:r>
-      <w:proofErr w:type="spellEnd"/>
-      <w:r>
-        <w:rPr>
-          <w:rStyle w:val="Textoennegrita"/>
-          <w:rFonts w:eastAsiaTheme="minorEastAsia"/>
-        </w:rPr>
-        <w:t xml:space="preserve"> y axiomas</w:t>
+        <w:t>precondiciones, postcondiciones y axiomas</w:t>
       </w:r>
       <w:r>
         <w:t>:</w:t>
@@ -526,7 +496,6 @@
         </w:numPr>
         <w:jc w:val="both"/>
       </w:pPr>
-      <w:proofErr w:type="spellStart"/>
       <w:r>
         <w:rPr>
           <w:rStyle w:val="Textoennegrita"/>
@@ -534,7 +503,6 @@
         </w:rPr>
         <w:t>Postcondiciones</w:t>
       </w:r>
-      <w:proofErr w:type="spellEnd"/>
       <w:r>
         <w:t>: Son condiciones que deben cumplirse después de ejecutar el método, asegurando que la operación produjo un resultado esperado.</w:t>
       </w:r>
@@ -558,49 +526,22 @@
       <w:r>
         <w:t xml:space="preserve">: Son reglas lógicas que describen el comportamiento del TDA y cómo sus operaciones deben interactuar entre sí. Por ejemplo, si </w:t>
       </w:r>
-      <w:proofErr w:type="spellStart"/>
       <w:r>
         <w:rPr>
           <w:rStyle w:val="CdigoHTML"/>
           <w:rFonts w:ascii="Times New Roman" w:hAnsi="Times New Roman" w:cs="Times New Roman"/>
         </w:rPr>
-        <w:t>stack.push</w:t>
-      </w:r>
-      <w:proofErr w:type="spellEnd"/>
+        <w:t>stack.push(x)</w:t>
+      </w:r>
+      <w:r>
+        <w:t xml:space="preserve"> es seguido de </w:t>
+      </w:r>
       <w:r>
         <w:rPr>
           <w:rStyle w:val="CdigoHTML"/>
           <w:rFonts w:ascii="Times New Roman" w:hAnsi="Times New Roman" w:cs="Times New Roman"/>
         </w:rPr>
-        <w:t>(x)</w:t>
-      </w:r>
-      <w:r>
-        <w:t xml:space="preserve"> es seguido de </w:t>
-      </w:r>
-      <w:proofErr w:type="spellStart"/>
-      <w:proofErr w:type="gramStart"/>
-      <w:r>
-        <w:rPr>
-          <w:rStyle w:val="CdigoHTML"/>
-          <w:rFonts w:ascii="Times New Roman" w:hAnsi="Times New Roman" w:cs="Times New Roman"/>
-        </w:rPr>
-        <w:t>stack.pop</w:t>
-      </w:r>
-      <w:proofErr w:type="spellEnd"/>
-      <w:r>
-        <w:rPr>
-          <w:rStyle w:val="CdigoHTML"/>
-          <w:rFonts w:ascii="Times New Roman" w:hAnsi="Times New Roman" w:cs="Times New Roman"/>
-        </w:rPr>
-        <w:t>(</w:t>
-      </w:r>
-      <w:proofErr w:type="gramEnd"/>
-      <w:r>
-        <w:rPr>
-          <w:rStyle w:val="CdigoHTML"/>
-          <w:rFonts w:ascii="Times New Roman" w:hAnsi="Times New Roman" w:cs="Times New Roman"/>
-        </w:rPr>
-        <w:t>)</w:t>
+        <w:t>stack.pop()</w:t>
       </w:r>
       <w:r>
         <w:t xml:space="preserve">, el resultado debe ser </w:t>
@@ -729,39 +670,21 @@
           <w:rStyle w:val="CdigoHTML"/>
           <w:rFonts w:ascii="Times New Roman" w:eastAsiaTheme="minorEastAsia" w:hAnsi="Times New Roman" w:cs="Times New Roman"/>
         </w:rPr>
-        <w:t>@</w:t>
-      </w:r>
-      <w:proofErr w:type="spellStart"/>
+        <w:t>@Override</w:t>
+      </w:r>
+    </w:p>
+    <w:p>
+      <w:pPr>
+        <w:pStyle w:val="NormalWeb"/>
+        <w:jc w:val="both"/>
+      </w:pPr>
       <w:r>
         <w:rPr>
           <w:rStyle w:val="CdigoHTML"/>
-          <w:rFonts w:ascii="Times New Roman" w:eastAsiaTheme="minorEastAsia" w:hAnsi="Times New Roman" w:cs="Times New Roman"/>
-        </w:rPr>
-        <w:t>Override</w:t>
-      </w:r>
-      <w:proofErr w:type="spellEnd"/>
-    </w:p>
-    <w:p>
-      <w:pPr>
-        <w:pStyle w:val="NormalWeb"/>
-        <w:jc w:val="both"/>
-      </w:pPr>
-      <w:r>
-        <w:rPr>
-          <w:rStyle w:val="CdigoHTML"/>
-          <w:rFonts w:ascii="Times New Roman" w:hAnsi="Times New Roman" w:cs="Times New Roman"/>
-        </w:rPr>
-        <w:t>@</w:t>
-      </w:r>
-      <w:proofErr w:type="spellStart"/>
-      <w:r>
-        <w:rPr>
-          <w:rStyle w:val="CdigoHTML"/>
-          <w:rFonts w:ascii="Times New Roman" w:hAnsi="Times New Roman" w:cs="Times New Roman"/>
-        </w:rPr>
-        <w:t>Override</w:t>
-      </w:r>
-      <w:proofErr w:type="spellEnd"/>
+          <w:rFonts w:ascii="Times New Roman" w:hAnsi="Times New Roman" w:cs="Times New Roman"/>
+        </w:rPr>
+        <w:t>@Override</w:t>
+      </w:r>
       <w:r>
         <w:t xml:space="preserve"> es una anotación en Java utilizada para indicar que un método está sobrescribiendo una versión de un método en una superclase o interfaz.</w:t>
       </w:r>
@@ -808,17 +731,8 @@
           <w:rStyle w:val="CdigoHTML"/>
           <w:rFonts w:ascii="Times New Roman" w:hAnsi="Times New Roman" w:cs="Times New Roman"/>
         </w:rPr>
-        <w:t>@</w:t>
-      </w:r>
-      <w:proofErr w:type="spellStart"/>
-      <w:r>
-        <w:rPr>
-          <w:rStyle w:val="CdigoHTML"/>
-          <w:rFonts w:ascii="Times New Roman" w:hAnsi="Times New Roman" w:cs="Times New Roman"/>
-        </w:rPr>
-        <w:t>Override</w:t>
-      </w:r>
-      <w:proofErr w:type="spellEnd"/>
+        <w:t>@Override</w:t>
+      </w:r>
       <w:r>
         <w:t xml:space="preserve"> generará un error de compilación. Tampoco es necesario si el método es completamente nuevo en la subclase.</w:t>
       </w:r>
@@ -896,15 +810,7 @@
         <w:t>Persona</w:t>
       </w:r>
       <w:r>
-        <w:t xml:space="preserve">) y un conjunto de jugadores (un </w:t>
-      </w:r>
-      <w:proofErr w:type="spellStart"/>
-      <w:r>
-        <w:t>array</w:t>
-      </w:r>
-      <w:proofErr w:type="spellEnd"/>
-      <w:r>
-        <w:t xml:space="preserve"> de </w:t>
+        <w:t xml:space="preserve">) y un conjunto de jugadores (un array de </w:t>
       </w:r>
       <w:r>
         <w:rPr>
@@ -972,15 +878,7 @@
         <w:t>Agregación:</w:t>
       </w:r>
       <w:r>
-        <w:t xml:space="preserve"> El </w:t>
-      </w:r>
-      <w:proofErr w:type="spellStart"/>
-      <w:r>
-        <w:t>array</w:t>
-      </w:r>
-      <w:proofErr w:type="spellEnd"/>
-      <w:r>
-        <w:t xml:space="preserve"> de jugadores representa una relación más flexible, ya que los jugadores pueden existir independientemente de un equipo específico.</w:t>
+        <w:t xml:space="preserve"> El array de jugadores representa una relación más flexible, ya que los jugadores pueden existir independientemente de un equipo específico.</w:t>
       </w:r>
     </w:p>
     <w:p>
@@ -1004,16 +902,8 @@
         <w:rPr>
           <w:rFonts w:ascii="Times New Roman" w:hAnsi="Times New Roman" w:cs="Times New Roman"/>
         </w:rPr>
-        <w:t xml:space="preserve">4. Relaciones entre Clases en Base a un Objeto y un </w:t>
-      </w:r>
-      <w:proofErr w:type="spellStart"/>
-      <w:r>
-        <w:rPr>
-          <w:rFonts w:ascii="Times New Roman" w:hAnsi="Times New Roman" w:cs="Times New Roman"/>
-        </w:rPr>
-        <w:t>Array</w:t>
-      </w:r>
-      <w:proofErr w:type="spellEnd"/>
+        <w:t>4. Relaciones entre Clases en Base a un Objeto y un Array</w:t>
+      </w:r>
     </w:p>
     <w:p>
       <w:pPr>
@@ -1072,7 +962,6 @@
       <w:r>
         <w:t xml:space="preserve"> tiene un atributo </w:t>
       </w:r>
-      <w:proofErr w:type="spellStart"/>
       <w:r>
         <w:rPr>
           <w:rStyle w:val="CdigoHTML"/>
@@ -1080,7 +969,6 @@
         </w:rPr>
         <w:t>jugadorCapitan</w:t>
       </w:r>
-      <w:proofErr w:type="spellEnd"/>
       <w:r>
         <w:t xml:space="preserve"> de tipo </w:t>
       </w:r>
@@ -1124,21 +1012,7 @@
         <w:rPr>
           <w:rStyle w:val="Textoennegrita"/>
         </w:rPr>
-        <w:t xml:space="preserve">Relación con un </w:t>
-      </w:r>
-      <w:proofErr w:type="spellStart"/>
-      <w:r>
-        <w:rPr>
-          <w:rStyle w:val="Textoennegrita"/>
-        </w:rPr>
-        <w:t>array</w:t>
-      </w:r>
-      <w:proofErr w:type="spellEnd"/>
-      <w:r>
-        <w:rPr>
-          <w:rStyle w:val="Textoennegrita"/>
-        </w:rPr>
-        <w:t xml:space="preserve"> (Agregación):</w:t>
+        <w:t>Relación con un array (Agregación):</w:t>
       </w:r>
       <w:r>
         <w:t xml:space="preserve"> </w:t>
@@ -1151,15 +1025,7 @@
         <w:t>Equipo</w:t>
       </w:r>
       <w:r>
-        <w:t xml:space="preserve"> también posee un </w:t>
-      </w:r>
-      <w:proofErr w:type="spellStart"/>
-      <w:r>
-        <w:t>array</w:t>
-      </w:r>
-      <w:proofErr w:type="spellEnd"/>
-      <w:r>
-        <w:t xml:space="preserve"> de </w:t>
+        <w:t xml:space="preserve"> también posee un array de </w:t>
       </w:r>
       <w:r>
         <w:rPr>
@@ -1204,23 +1070,7 @@
           <w:rStyle w:val="CdigoHTML"/>
           <w:rFonts w:ascii="Times New Roman" w:eastAsiaTheme="minorEastAsia" w:hAnsi="Times New Roman" w:cs="Times New Roman"/>
         </w:rPr>
-        <w:t xml:space="preserve">jugadores = new </w:t>
-      </w:r>
-      <w:proofErr w:type="gramStart"/>
-      <w:r>
-        <w:rPr>
-          <w:rStyle w:val="CdigoHTML"/>
-          <w:rFonts w:ascii="Times New Roman" w:eastAsiaTheme="minorEastAsia" w:hAnsi="Times New Roman" w:cs="Times New Roman"/>
-        </w:rPr>
-        <w:t>Jugador[</w:t>
-      </w:r>
-      <w:proofErr w:type="gramEnd"/>
-      <w:r>
-        <w:rPr>
-          <w:rStyle w:val="CdigoHTML"/>
-          <w:rFonts w:ascii="Times New Roman" w:eastAsiaTheme="minorEastAsia" w:hAnsi="Times New Roman" w:cs="Times New Roman"/>
-        </w:rPr>
-        <w:t>3]</w:t>
+        <w:t>jugadores = new Jugador[3]</w:t>
       </w:r>
       <w:r>
         <w:t xml:space="preserve">), tenemos una estructura </w:t>
@@ -1546,24 +1396,13 @@
           <w:rFonts w:ascii="Times New Roman" w:hAnsi="Times New Roman" w:cs="Times New Roman"/>
         </w:rPr>
       </w:pPr>
-      <w:proofErr w:type="spellStart"/>
       <w:r>
         <w:rPr>
           <w:rStyle w:val="Textoennegrita"/>
           <w:rFonts w:ascii="Times New Roman" w:hAnsi="Times New Roman" w:cs="Times New Roman"/>
         </w:rPr>
-        <w:t>Arrays</w:t>
-      </w:r>
-      <w:proofErr w:type="spellEnd"/>
-      <w:r>
-        <w:rPr>
-          <w:rStyle w:val="Textoennegrita"/>
-          <w:rFonts w:ascii="Times New Roman" w:hAnsi="Times New Roman" w:cs="Times New Roman"/>
-        </w:rPr>
-        <w:t xml:space="preserve"> (</w:t>
-      </w:r>
-      <w:proofErr w:type="spellStart"/>
-      <w:proofErr w:type="gramStart"/>
+        <w:t>Arrays (</w:t>
+      </w:r>
       <w:r>
         <w:rPr>
           <w:rStyle w:val="CdigoHTML"/>
@@ -1571,9 +1410,15 @@
           <w:b/>
           <w:bCs/>
         </w:rPr>
-        <w:t>int</w:t>
-      </w:r>
-      <w:proofErr w:type="spellEnd"/>
+        <w:t>int[]</w:t>
+      </w:r>
+      <w:r>
+        <w:rPr>
+          <w:rStyle w:val="Textoennegrita"/>
+          <w:rFonts w:ascii="Times New Roman" w:hAnsi="Times New Roman" w:cs="Times New Roman"/>
+        </w:rPr>
+        <w:t xml:space="preserve">, </w:t>
+      </w:r>
       <w:r>
         <w:rPr>
           <w:rStyle w:val="CdigoHTML"/>
@@ -1581,44 +1426,7 @@
           <w:b/>
           <w:bCs/>
         </w:rPr>
-        <w:t>[</w:t>
-      </w:r>
-      <w:proofErr w:type="gramEnd"/>
-      <w:r>
-        <w:rPr>
-          <w:rStyle w:val="CdigoHTML"/>
-          <w:rFonts w:ascii="Times New Roman" w:eastAsiaTheme="minorEastAsia" w:hAnsi="Times New Roman" w:cs="Times New Roman"/>
-          <w:b/>
-          <w:bCs/>
-        </w:rPr>
-        <w:t>]</w:t>
-      </w:r>
-      <w:r>
-        <w:rPr>
-          <w:rStyle w:val="Textoennegrita"/>
-          <w:rFonts w:ascii="Times New Roman" w:hAnsi="Times New Roman" w:cs="Times New Roman"/>
-        </w:rPr>
-        <w:t xml:space="preserve">, </w:t>
-      </w:r>
-      <w:proofErr w:type="spellStart"/>
-      <w:r>
-        <w:rPr>
-          <w:rStyle w:val="CdigoHTML"/>
-          <w:rFonts w:ascii="Times New Roman" w:eastAsiaTheme="minorEastAsia" w:hAnsi="Times New Roman" w:cs="Times New Roman"/>
-          <w:b/>
-          <w:bCs/>
-        </w:rPr>
-        <w:t>String</w:t>
-      </w:r>
-      <w:proofErr w:type="spellEnd"/>
-      <w:r>
-        <w:rPr>
-          <w:rStyle w:val="CdigoHTML"/>
-          <w:rFonts w:ascii="Times New Roman" w:eastAsiaTheme="minorEastAsia" w:hAnsi="Times New Roman" w:cs="Times New Roman"/>
-          <w:b/>
-          <w:bCs/>
-        </w:rPr>
-        <w:t>[]</w:t>
+        <w:t>String[]</w:t>
       </w:r>
       <w:r>
         <w:rPr>
@@ -1653,7 +1461,6 @@
         </w:rPr>
         <w:t>Colas (</w:t>
       </w:r>
-      <w:proofErr w:type="spellStart"/>
       <w:r>
         <w:rPr>
           <w:rStyle w:val="CdigoHTML"/>
@@ -1661,9 +1468,15 @@
           <w:b/>
           <w:bCs/>
         </w:rPr>
-        <w:t>Queue</w:t>
-      </w:r>
-      <w:proofErr w:type="spellEnd"/>
+        <w:t>Queue&lt;T&gt;</w:t>
+      </w:r>
+      <w:r>
+        <w:rPr>
+          <w:rStyle w:val="Textoennegrita"/>
+          <w:rFonts w:ascii="Times New Roman" w:hAnsi="Times New Roman" w:cs="Times New Roman"/>
+        </w:rPr>
+        <w:t xml:space="preserve"> con </w:t>
+      </w:r>
       <w:r>
         <w:rPr>
           <w:rStyle w:val="CdigoHTML"/>
@@ -1671,16 +1484,15 @@
           <w:b/>
           <w:bCs/>
         </w:rPr>
-        <w:t>&lt;T&gt;</w:t>
+        <w:t>ArrayDeque</w:t>
       </w:r>
       <w:r>
         <w:rPr>
           <w:rStyle w:val="Textoennegrita"/>
           <w:rFonts w:ascii="Times New Roman" w:hAnsi="Times New Roman" w:cs="Times New Roman"/>
         </w:rPr>
-        <w:t xml:space="preserve"> con </w:t>
-      </w:r>
-      <w:proofErr w:type="spellStart"/>
+        <w:t xml:space="preserve"> o </w:t>
+      </w:r>
       <w:r>
         <w:rPr>
           <w:rStyle w:val="CdigoHTML"/>
@@ -1688,81 +1500,20 @@
           <w:b/>
           <w:bCs/>
         </w:rPr>
-        <w:t>ArrayDeque</w:t>
-      </w:r>
-      <w:proofErr w:type="spellEnd"/>
+        <w:t>LinkedList</w:t>
+      </w:r>
       <w:r>
         <w:rPr>
           <w:rStyle w:val="Textoennegrita"/>
           <w:rFonts w:ascii="Times New Roman" w:hAnsi="Times New Roman" w:cs="Times New Roman"/>
         </w:rPr>
-        <w:t xml:space="preserve"> o </w:t>
-      </w:r>
-      <w:proofErr w:type="spellStart"/>
-      <w:r>
-        <w:rPr>
-          <w:rStyle w:val="CdigoHTML"/>
-          <w:rFonts w:ascii="Times New Roman" w:eastAsiaTheme="minorEastAsia" w:hAnsi="Times New Roman" w:cs="Times New Roman"/>
-          <w:b/>
-          <w:bCs/>
-        </w:rPr>
-        <w:t>LinkedList</w:t>
-      </w:r>
-      <w:proofErr w:type="spellEnd"/>
-      <w:r>
-        <w:rPr>
-          <w:rStyle w:val="Textoennegrita"/>
-          <w:rFonts w:ascii="Times New Roman" w:hAnsi="Times New Roman" w:cs="Times New Roman"/>
-        </w:rPr>
         <w:t>)</w:t>
       </w:r>
       <w:r>
         <w:rPr>
           <w:rFonts w:ascii="Times New Roman" w:hAnsi="Times New Roman" w:cs="Times New Roman"/>
         </w:rPr>
-        <w:t xml:space="preserve"> – FIFO (</w:t>
-      </w:r>
-      <w:proofErr w:type="spellStart"/>
-      <w:r>
-        <w:rPr>
-          <w:rFonts w:ascii="Times New Roman" w:hAnsi="Times New Roman" w:cs="Times New Roman"/>
-        </w:rPr>
-        <w:t>First</w:t>
-      </w:r>
-      <w:proofErr w:type="spellEnd"/>
-      <w:r>
-        <w:rPr>
-          <w:rFonts w:ascii="Times New Roman" w:hAnsi="Times New Roman" w:cs="Times New Roman"/>
-        </w:rPr>
-        <w:t xml:space="preserve"> In, </w:t>
-      </w:r>
-      <w:proofErr w:type="spellStart"/>
-      <w:r>
-        <w:rPr>
-          <w:rFonts w:ascii="Times New Roman" w:hAnsi="Times New Roman" w:cs="Times New Roman"/>
-        </w:rPr>
-        <w:t>First</w:t>
-      </w:r>
-      <w:proofErr w:type="spellEnd"/>
-      <w:r>
-        <w:rPr>
-          <w:rFonts w:ascii="Times New Roman" w:hAnsi="Times New Roman" w:cs="Times New Roman"/>
-        </w:rPr>
-        <w:t xml:space="preserve"> </w:t>
-      </w:r>
-      <w:proofErr w:type="spellStart"/>
-      <w:r>
-        <w:rPr>
-          <w:rFonts w:ascii="Times New Roman" w:hAnsi="Times New Roman" w:cs="Times New Roman"/>
-        </w:rPr>
-        <w:t>Out</w:t>
-      </w:r>
-      <w:proofErr w:type="spellEnd"/>
-      <w:r>
-        <w:rPr>
-          <w:rFonts w:ascii="Times New Roman" w:hAnsi="Times New Roman" w:cs="Times New Roman"/>
-        </w:rPr>
-        <w:t>).</w:t>
+        <w:t xml:space="preserve"> – FIFO (First In, First Out).</w:t>
       </w:r>
     </w:p>
     <w:p>
@@ -1784,7 +1535,6 @@
         </w:rPr>
         <w:t>Colas con prioridad (</w:t>
       </w:r>
-      <w:proofErr w:type="spellStart"/>
       <w:r>
         <w:rPr>
           <w:rStyle w:val="CdigoHTML"/>
@@ -1792,17 +1542,7 @@
           <w:b/>
           <w:bCs/>
         </w:rPr>
-        <w:t>PriorityQueue</w:t>
-      </w:r>
-      <w:proofErr w:type="spellEnd"/>
-      <w:r>
-        <w:rPr>
-          <w:rStyle w:val="CdigoHTML"/>
-          <w:rFonts w:ascii="Times New Roman" w:eastAsiaTheme="minorEastAsia" w:hAnsi="Times New Roman" w:cs="Times New Roman"/>
-          <w:b/>
-          <w:bCs/>
-        </w:rPr>
-        <w:t>&lt;T&gt;</w:t>
+        <w:t>PriorityQueue&lt;T&gt;</w:t>
       </w:r>
       <w:r>
         <w:rPr>
@@ -1837,7 +1577,6 @@
         </w:rPr>
         <w:t>Pilas (</w:t>
       </w:r>
-      <w:proofErr w:type="spellStart"/>
       <w:r>
         <w:rPr>
           <w:rStyle w:val="CdigoHTML"/>
@@ -1845,17 +1584,7 @@
           <w:b/>
           <w:bCs/>
         </w:rPr>
-        <w:t>Stack</w:t>
-      </w:r>
-      <w:proofErr w:type="spellEnd"/>
-      <w:r>
-        <w:rPr>
-          <w:rStyle w:val="CdigoHTML"/>
-          <w:rFonts w:ascii="Times New Roman" w:eastAsiaTheme="minorEastAsia" w:hAnsi="Times New Roman" w:cs="Times New Roman"/>
-          <w:b/>
-          <w:bCs/>
-        </w:rPr>
-        <w:t>&lt;T&gt;</w:t>
+        <w:t>Stack&lt;T&gt;</w:t>
       </w:r>
       <w:r>
         <w:rPr>
@@ -1868,49 +1597,7 @@
         <w:rPr>
           <w:rFonts w:ascii="Times New Roman" w:hAnsi="Times New Roman" w:cs="Times New Roman"/>
         </w:rPr>
-        <w:t xml:space="preserve"> – LIFO (</w:t>
-      </w:r>
-      <w:proofErr w:type="spellStart"/>
-      <w:r>
-        <w:rPr>
-          <w:rFonts w:ascii="Times New Roman" w:hAnsi="Times New Roman" w:cs="Times New Roman"/>
-        </w:rPr>
-        <w:t>Last</w:t>
-      </w:r>
-      <w:proofErr w:type="spellEnd"/>
-      <w:r>
-        <w:rPr>
-          <w:rFonts w:ascii="Times New Roman" w:hAnsi="Times New Roman" w:cs="Times New Roman"/>
-        </w:rPr>
-        <w:t xml:space="preserve"> In, </w:t>
-      </w:r>
-      <w:proofErr w:type="spellStart"/>
-      <w:r>
-        <w:rPr>
-          <w:rFonts w:ascii="Times New Roman" w:hAnsi="Times New Roman" w:cs="Times New Roman"/>
-        </w:rPr>
-        <w:t>First</w:t>
-      </w:r>
-      <w:proofErr w:type="spellEnd"/>
-      <w:r>
-        <w:rPr>
-          <w:rFonts w:ascii="Times New Roman" w:hAnsi="Times New Roman" w:cs="Times New Roman"/>
-        </w:rPr>
-        <w:t xml:space="preserve"> </w:t>
-      </w:r>
-      <w:proofErr w:type="spellStart"/>
-      <w:r>
-        <w:rPr>
-          <w:rFonts w:ascii="Times New Roman" w:hAnsi="Times New Roman" w:cs="Times New Roman"/>
-        </w:rPr>
-        <w:t>Out</w:t>
-      </w:r>
-      <w:proofErr w:type="spellEnd"/>
-      <w:r>
-        <w:rPr>
-          <w:rFonts w:ascii="Times New Roman" w:hAnsi="Times New Roman" w:cs="Times New Roman"/>
-        </w:rPr>
-        <w:t>).</w:t>
+        <w:t xml:space="preserve"> – LIFO (Last In, First Out).</w:t>
       </w:r>
     </w:p>
     <w:p>
@@ -1948,7 +1635,6 @@
         </w:rPr>
         <w:t xml:space="preserve"> con </w:t>
       </w:r>
-      <w:proofErr w:type="spellStart"/>
       <w:r>
         <w:rPr>
           <w:rStyle w:val="CdigoHTML"/>
@@ -1958,7 +1644,6 @@
         </w:rPr>
         <w:t>HashSet</w:t>
       </w:r>
-      <w:proofErr w:type="spellEnd"/>
       <w:r>
         <w:rPr>
           <w:rStyle w:val="Textoennegrita"/>
@@ -1966,7 +1651,6 @@
         </w:rPr>
         <w:t xml:space="preserve">, </w:t>
       </w:r>
-      <w:proofErr w:type="spellStart"/>
       <w:r>
         <w:rPr>
           <w:rStyle w:val="CdigoHTML"/>
@@ -1976,7 +1660,6 @@
         </w:rPr>
         <w:t>TreeSet</w:t>
       </w:r>
-      <w:proofErr w:type="spellEnd"/>
       <w:r>
         <w:rPr>
           <w:rStyle w:val="Textoennegrita"/>
@@ -2010,7 +1693,6 @@
         </w:rPr>
         <w:t>Diccionarios (</w:t>
       </w:r>
-      <w:proofErr w:type="spellStart"/>
       <w:r>
         <w:rPr>
           <w:rStyle w:val="CdigoHTML"/>
@@ -2018,9 +1700,15 @@
           <w:b/>
           <w:bCs/>
         </w:rPr>
-        <w:t>Map</w:t>
-      </w:r>
-      <w:proofErr w:type="spellEnd"/>
+        <w:t>Map&lt;K, V&gt;</w:t>
+      </w:r>
+      <w:r>
+        <w:rPr>
+          <w:rStyle w:val="Textoennegrita"/>
+          <w:rFonts w:ascii="Times New Roman" w:hAnsi="Times New Roman" w:cs="Times New Roman"/>
+        </w:rPr>
+        <w:t xml:space="preserve"> con </w:t>
+      </w:r>
       <w:r>
         <w:rPr>
           <w:rStyle w:val="CdigoHTML"/>
@@ -2028,16 +1716,15 @@
           <w:b/>
           <w:bCs/>
         </w:rPr>
-        <w:t>&lt;K, V&gt;</w:t>
+        <w:t>HashMap</w:t>
       </w:r>
       <w:r>
         <w:rPr>
           <w:rStyle w:val="Textoennegrita"/>
           <w:rFonts w:ascii="Times New Roman" w:hAnsi="Times New Roman" w:cs="Times New Roman"/>
         </w:rPr>
-        <w:t xml:space="preserve"> con </w:t>
-      </w:r>
-      <w:proofErr w:type="spellStart"/>
+        <w:t xml:space="preserve">, </w:t>
+      </w:r>
       <w:r>
         <w:rPr>
           <w:rStyle w:val="CdigoHTML"/>
@@ -2045,27 +1732,8 @@
           <w:b/>
           <w:bCs/>
         </w:rPr>
-        <w:t>HashMap</w:t>
-      </w:r>
-      <w:proofErr w:type="spellEnd"/>
-      <w:r>
-        <w:rPr>
-          <w:rStyle w:val="Textoennegrita"/>
-          <w:rFonts w:ascii="Times New Roman" w:hAnsi="Times New Roman" w:cs="Times New Roman"/>
-        </w:rPr>
-        <w:t xml:space="preserve">, </w:t>
-      </w:r>
-      <w:proofErr w:type="spellStart"/>
-      <w:r>
-        <w:rPr>
-          <w:rStyle w:val="CdigoHTML"/>
-          <w:rFonts w:ascii="Times New Roman" w:eastAsiaTheme="minorEastAsia" w:hAnsi="Times New Roman" w:cs="Times New Roman"/>
-          <w:b/>
-          <w:bCs/>
-        </w:rPr>
         <w:t>TreeMap</w:t>
       </w:r>
-      <w:proofErr w:type="spellEnd"/>
       <w:r>
         <w:rPr>
           <w:rStyle w:val="Textoennegrita"/>
@@ -2118,7 +1786,6 @@
         </w:rPr>
         <w:t>Listas (</w:t>
       </w:r>
-      <w:proofErr w:type="spellStart"/>
       <w:r>
         <w:rPr>
           <w:rStyle w:val="CdigoHTML"/>
@@ -2126,9 +1793,15 @@
           <w:b/>
           <w:bCs/>
         </w:rPr>
-        <w:t>List</w:t>
-      </w:r>
-      <w:proofErr w:type="spellEnd"/>
+        <w:t>List&lt;T&gt;</w:t>
+      </w:r>
+      <w:r>
+        <w:rPr>
+          <w:rStyle w:val="Textoennegrita"/>
+          <w:rFonts w:ascii="Times New Roman" w:hAnsi="Times New Roman" w:cs="Times New Roman"/>
+        </w:rPr>
+        <w:t xml:space="preserve"> con </w:t>
+      </w:r>
       <w:r>
         <w:rPr>
           <w:rStyle w:val="CdigoHTML"/>
@@ -2136,16 +1809,15 @@
           <w:b/>
           <w:bCs/>
         </w:rPr>
-        <w:t>&lt;T&gt;</w:t>
+        <w:t>ArrayList</w:t>
       </w:r>
       <w:r>
         <w:rPr>
           <w:rStyle w:val="Textoennegrita"/>
           <w:rFonts w:ascii="Times New Roman" w:hAnsi="Times New Roman" w:cs="Times New Roman"/>
         </w:rPr>
-        <w:t xml:space="preserve"> con </w:t>
-      </w:r>
-      <w:proofErr w:type="spellStart"/>
+        <w:t xml:space="preserve">, </w:t>
+      </w:r>
       <w:r>
         <w:rPr>
           <w:rStyle w:val="CdigoHTML"/>
@@ -2153,27 +1825,8 @@
           <w:b/>
           <w:bCs/>
         </w:rPr>
-        <w:t>ArrayList</w:t>
-      </w:r>
-      <w:proofErr w:type="spellEnd"/>
-      <w:r>
-        <w:rPr>
-          <w:rStyle w:val="Textoennegrita"/>
-          <w:rFonts w:ascii="Times New Roman" w:hAnsi="Times New Roman" w:cs="Times New Roman"/>
-        </w:rPr>
-        <w:t xml:space="preserve">, </w:t>
-      </w:r>
-      <w:proofErr w:type="spellStart"/>
-      <w:r>
-        <w:rPr>
-          <w:rStyle w:val="CdigoHTML"/>
-          <w:rFonts w:ascii="Times New Roman" w:eastAsiaTheme="minorEastAsia" w:hAnsi="Times New Roman" w:cs="Times New Roman"/>
-          <w:b/>
-          <w:bCs/>
-        </w:rPr>
         <w:t>LinkedList</w:t>
       </w:r>
-      <w:proofErr w:type="spellEnd"/>
       <w:r>
         <w:rPr>
           <w:rStyle w:val="Textoennegrita"/>
@@ -2207,7 +1860,6 @@
         </w:rPr>
         <w:t>Colas (</w:t>
       </w:r>
-      <w:proofErr w:type="spellStart"/>
       <w:r>
         <w:rPr>
           <w:rStyle w:val="CdigoHTML"/>
@@ -2215,9 +1867,15 @@
           <w:b/>
           <w:bCs/>
         </w:rPr>
-        <w:t>Queue</w:t>
-      </w:r>
-      <w:proofErr w:type="spellEnd"/>
+        <w:t>Queue&lt;T&gt;</w:t>
+      </w:r>
+      <w:r>
+        <w:rPr>
+          <w:rStyle w:val="Textoennegrita"/>
+          <w:rFonts w:ascii="Times New Roman" w:hAnsi="Times New Roman" w:cs="Times New Roman"/>
+        </w:rPr>
+        <w:t xml:space="preserve"> con </w:t>
+      </w:r>
       <w:r>
         <w:rPr>
           <w:rStyle w:val="CdigoHTML"/>
@@ -2225,16 +1883,15 @@
           <w:b/>
           <w:bCs/>
         </w:rPr>
-        <w:t>&lt;T&gt;</w:t>
+        <w:t>LinkedList</w:t>
       </w:r>
       <w:r>
         <w:rPr>
           <w:rStyle w:val="Textoennegrita"/>
           <w:rFonts w:ascii="Times New Roman" w:hAnsi="Times New Roman" w:cs="Times New Roman"/>
         </w:rPr>
-        <w:t xml:space="preserve"> con </w:t>
-      </w:r>
-      <w:proofErr w:type="spellStart"/>
+        <w:t xml:space="preserve">, </w:t>
+      </w:r>
       <w:r>
         <w:rPr>
           <w:rStyle w:val="CdigoHTML"/>
@@ -2242,27 +1899,8 @@
           <w:b/>
           <w:bCs/>
         </w:rPr>
-        <w:t>LinkedList</w:t>
-      </w:r>
-      <w:proofErr w:type="spellEnd"/>
-      <w:r>
-        <w:rPr>
-          <w:rStyle w:val="Textoennegrita"/>
-          <w:rFonts w:ascii="Times New Roman" w:hAnsi="Times New Roman" w:cs="Times New Roman"/>
-        </w:rPr>
-        <w:t xml:space="preserve">, </w:t>
-      </w:r>
-      <w:proofErr w:type="spellStart"/>
-      <w:r>
-        <w:rPr>
-          <w:rStyle w:val="CdigoHTML"/>
-          <w:rFonts w:ascii="Times New Roman" w:eastAsiaTheme="minorEastAsia" w:hAnsi="Times New Roman" w:cs="Times New Roman"/>
-          <w:b/>
-          <w:bCs/>
-        </w:rPr>
         <w:t>PriorityQueue</w:t>
       </w:r>
-      <w:proofErr w:type="spellEnd"/>
       <w:r>
         <w:rPr>
           <w:rStyle w:val="Textoennegrita"/>
@@ -2296,7 +1934,6 @@
         </w:rPr>
         <w:t>Colas con prioridad (</w:t>
       </w:r>
-      <w:proofErr w:type="spellStart"/>
       <w:r>
         <w:rPr>
           <w:rStyle w:val="CdigoHTML"/>
@@ -2304,17 +1941,7 @@
           <w:b/>
           <w:bCs/>
         </w:rPr>
-        <w:t>PriorityQueue</w:t>
-      </w:r>
-      <w:proofErr w:type="spellEnd"/>
-      <w:r>
-        <w:rPr>
-          <w:rStyle w:val="CdigoHTML"/>
-          <w:rFonts w:ascii="Times New Roman" w:eastAsiaTheme="minorEastAsia" w:hAnsi="Times New Roman" w:cs="Times New Roman"/>
-          <w:b/>
-          <w:bCs/>
-        </w:rPr>
-        <w:t>&lt;T&gt;</w:t>
+        <w:t>PriorityQueue&lt;T&gt;</w:t>
       </w:r>
       <w:r>
         <w:rPr>
@@ -2349,7 +1976,6 @@
         </w:rPr>
         <w:t>Pilas (</w:t>
       </w:r>
-      <w:proofErr w:type="spellStart"/>
       <w:r>
         <w:rPr>
           <w:rStyle w:val="CdigoHTML"/>
@@ -2357,9 +1983,15 @@
           <w:b/>
           <w:bCs/>
         </w:rPr>
-        <w:t>Deque</w:t>
-      </w:r>
-      <w:proofErr w:type="spellEnd"/>
+        <w:t>Deque&lt;T&gt;</w:t>
+      </w:r>
+      <w:r>
+        <w:rPr>
+          <w:rStyle w:val="Textoennegrita"/>
+          <w:rFonts w:ascii="Times New Roman" w:hAnsi="Times New Roman" w:cs="Times New Roman"/>
+        </w:rPr>
+        <w:t xml:space="preserve"> con </w:t>
+      </w:r>
       <w:r>
         <w:rPr>
           <w:rStyle w:val="CdigoHTML"/>
@@ -2367,16 +1999,15 @@
           <w:b/>
           <w:bCs/>
         </w:rPr>
-        <w:t>&lt;T&gt;</w:t>
+        <w:t>ArrayDeque</w:t>
       </w:r>
       <w:r>
         <w:rPr>
           <w:rStyle w:val="Textoennegrita"/>
           <w:rFonts w:ascii="Times New Roman" w:hAnsi="Times New Roman" w:cs="Times New Roman"/>
         </w:rPr>
-        <w:t xml:space="preserve"> con </w:t>
-      </w:r>
-      <w:proofErr w:type="spellStart"/>
+        <w:t xml:space="preserve">, </w:t>
+      </w:r>
       <w:r>
         <w:rPr>
           <w:rStyle w:val="CdigoHTML"/>
@@ -2384,27 +2015,8 @@
           <w:b/>
           <w:bCs/>
         </w:rPr>
-        <w:t>ArrayDeque</w:t>
-      </w:r>
-      <w:proofErr w:type="spellEnd"/>
-      <w:r>
-        <w:rPr>
-          <w:rStyle w:val="Textoennegrita"/>
-          <w:rFonts w:ascii="Times New Roman" w:hAnsi="Times New Roman" w:cs="Times New Roman"/>
-        </w:rPr>
-        <w:t xml:space="preserve">, </w:t>
-      </w:r>
-      <w:proofErr w:type="spellStart"/>
-      <w:r>
-        <w:rPr>
-          <w:rStyle w:val="CdigoHTML"/>
-          <w:rFonts w:ascii="Times New Roman" w:eastAsiaTheme="minorEastAsia" w:hAnsi="Times New Roman" w:cs="Times New Roman"/>
-          <w:b/>
-          <w:bCs/>
-        </w:rPr>
         <w:t>LinkedList</w:t>
       </w:r>
-      <w:proofErr w:type="spellEnd"/>
       <w:r>
         <w:rPr>
           <w:rStyle w:val="Textoennegrita"/>
@@ -2454,7 +2066,6 @@
         </w:rPr>
         <w:t xml:space="preserve"> con </w:t>
       </w:r>
-      <w:proofErr w:type="spellStart"/>
       <w:r>
         <w:rPr>
           <w:rStyle w:val="CdigoHTML"/>
@@ -2464,7 +2075,6 @@
         </w:rPr>
         <w:t>HashSet</w:t>
       </w:r>
-      <w:proofErr w:type="spellEnd"/>
       <w:r>
         <w:rPr>
           <w:rStyle w:val="Textoennegrita"/>
@@ -2472,7 +2082,6 @@
         </w:rPr>
         <w:t xml:space="preserve">, </w:t>
       </w:r>
-      <w:proofErr w:type="spellStart"/>
       <w:r>
         <w:rPr>
           <w:rStyle w:val="CdigoHTML"/>
@@ -2482,7 +2091,6 @@
         </w:rPr>
         <w:t>TreeSet</w:t>
       </w:r>
-      <w:proofErr w:type="spellEnd"/>
       <w:r>
         <w:rPr>
           <w:rStyle w:val="Textoennegrita"/>
@@ -2516,7 +2124,6 @@
         </w:rPr>
         <w:t>Diccionarios (</w:t>
       </w:r>
-      <w:proofErr w:type="spellStart"/>
       <w:r>
         <w:rPr>
           <w:rStyle w:val="CdigoHTML"/>
@@ -2524,9 +2131,15 @@
           <w:b/>
           <w:bCs/>
         </w:rPr>
-        <w:t>Map</w:t>
-      </w:r>
-      <w:proofErr w:type="spellEnd"/>
+        <w:t>Map&lt;K, V&gt;</w:t>
+      </w:r>
+      <w:r>
+        <w:rPr>
+          <w:rStyle w:val="Textoennegrita"/>
+          <w:rFonts w:ascii="Times New Roman" w:hAnsi="Times New Roman" w:cs="Times New Roman"/>
+        </w:rPr>
+        <w:t xml:space="preserve"> con </w:t>
+      </w:r>
       <w:r>
         <w:rPr>
           <w:rStyle w:val="CdigoHTML"/>
@@ -2534,16 +2147,15 @@
           <w:b/>
           <w:bCs/>
         </w:rPr>
-        <w:t>&lt;K, V&gt;</w:t>
+        <w:t>HashMap</w:t>
       </w:r>
       <w:r>
         <w:rPr>
           <w:rStyle w:val="Textoennegrita"/>
           <w:rFonts w:ascii="Times New Roman" w:hAnsi="Times New Roman" w:cs="Times New Roman"/>
         </w:rPr>
-        <w:t xml:space="preserve"> con </w:t>
-      </w:r>
-      <w:proofErr w:type="spellStart"/>
+        <w:t xml:space="preserve">, </w:t>
+      </w:r>
       <w:r>
         <w:rPr>
           <w:rStyle w:val="CdigoHTML"/>
@@ -2551,27 +2163,8 @@
           <w:b/>
           <w:bCs/>
         </w:rPr>
-        <w:t>HashMap</w:t>
-      </w:r>
-      <w:proofErr w:type="spellEnd"/>
-      <w:r>
-        <w:rPr>
-          <w:rStyle w:val="Textoennegrita"/>
-          <w:rFonts w:ascii="Times New Roman" w:hAnsi="Times New Roman" w:cs="Times New Roman"/>
-        </w:rPr>
-        <w:t xml:space="preserve">, </w:t>
-      </w:r>
-      <w:proofErr w:type="spellStart"/>
-      <w:r>
-        <w:rPr>
-          <w:rStyle w:val="CdigoHTML"/>
-          <w:rFonts w:ascii="Times New Roman" w:eastAsiaTheme="minorEastAsia" w:hAnsi="Times New Roman" w:cs="Times New Roman"/>
-          <w:b/>
-          <w:bCs/>
-        </w:rPr>
         <w:t>TreeMap</w:t>
       </w:r>
-      <w:proofErr w:type="spellEnd"/>
       <w:r>
         <w:rPr>
           <w:rStyle w:val="Textoennegrita"/>
@@ -2735,23 +2328,7 @@
           <w:rFonts w:ascii="Times New Roman" w:eastAsia="Times New Roman" w:hAnsi="Times New Roman" w:cs="Times New Roman"/>
           <w:lang w:val="es-AR" w:eastAsia="es-AR"/>
         </w:rPr>
-        <w:t xml:space="preserve">: </w:t>
-      </w:r>
-      <w:proofErr w:type="spellStart"/>
-      <w:r>
-        <w:rPr>
-          <w:rFonts w:ascii="Times New Roman" w:eastAsia="Times New Roman" w:hAnsi="Times New Roman" w:cs="Times New Roman"/>
-          <w:lang w:val="es-AR" w:eastAsia="es-AR"/>
-        </w:rPr>
-        <w:t>Array</w:t>
-      </w:r>
-      <w:proofErr w:type="spellEnd"/>
-      <w:r>
-        <w:rPr>
-          <w:rFonts w:ascii="Times New Roman" w:eastAsia="Times New Roman" w:hAnsi="Times New Roman" w:cs="Times New Roman"/>
-          <w:lang w:val="es-AR" w:eastAsia="es-AR"/>
-        </w:rPr>
-        <w:t xml:space="preserve"> donde se almacenan los elementos.</w:t>
+        <w:t>: Array donde se almacenan los elementos.</w:t>
       </w:r>
     </w:p>
     <w:p>
@@ -2900,8 +2477,6 @@
         </w:rPr>
         <w:t xml:space="preserve">El constructor llama a </w:t>
       </w:r>
-      <w:proofErr w:type="spellStart"/>
-      <w:proofErr w:type="gramStart"/>
       <w:r>
         <w:rPr>
           <w:rFonts w:ascii="Times New Roman" w:eastAsia="Times New Roman" w:hAnsi="Times New Roman" w:cs="Times New Roman"/>
@@ -2909,27 +2484,7 @@
           <w:szCs w:val="20"/>
           <w:lang w:val="es-AR" w:eastAsia="es-AR"/>
         </w:rPr>
-        <w:t>inicializarCola</w:t>
-      </w:r>
-      <w:proofErr w:type="spellEnd"/>
-      <w:r>
-        <w:rPr>
-          <w:rFonts w:ascii="Times New Roman" w:eastAsia="Times New Roman" w:hAnsi="Times New Roman" w:cs="Times New Roman"/>
-          <w:sz w:val="20"/>
-          <w:szCs w:val="20"/>
-          <w:lang w:val="es-AR" w:eastAsia="es-AR"/>
-        </w:rPr>
-        <w:t>(</w:t>
-      </w:r>
-      <w:proofErr w:type="gramEnd"/>
-      <w:r>
-        <w:rPr>
-          <w:rFonts w:ascii="Times New Roman" w:eastAsia="Times New Roman" w:hAnsi="Times New Roman" w:cs="Times New Roman"/>
-          <w:sz w:val="20"/>
-          <w:szCs w:val="20"/>
-          <w:lang w:val="es-AR" w:eastAsia="es-AR"/>
-        </w:rPr>
-        <w:t>)</w:t>
+        <w:t>inicializarCola()</w:t>
       </w:r>
       <w:r>
         <w:rPr>
@@ -3061,8 +2616,6 @@
         </w:rPr>
         <w:t>Se verifica si la cola está llena (</w:t>
       </w:r>
-      <w:proofErr w:type="spellStart"/>
-      <w:proofErr w:type="gramStart"/>
       <w:r>
         <w:rPr>
           <w:rFonts w:ascii="Times New Roman" w:eastAsia="Times New Roman" w:hAnsi="Times New Roman" w:cs="Times New Roman"/>
@@ -3070,27 +2623,7 @@
           <w:szCs w:val="20"/>
           <w:lang w:val="es-AR" w:eastAsia="es-AR"/>
         </w:rPr>
-        <w:t>colaLlena</w:t>
-      </w:r>
-      <w:proofErr w:type="spellEnd"/>
-      <w:r>
-        <w:rPr>
-          <w:rFonts w:ascii="Times New Roman" w:eastAsia="Times New Roman" w:hAnsi="Times New Roman" w:cs="Times New Roman"/>
-          <w:sz w:val="20"/>
-          <w:szCs w:val="20"/>
-          <w:lang w:val="es-AR" w:eastAsia="es-AR"/>
-        </w:rPr>
-        <w:t>(</w:t>
-      </w:r>
-      <w:proofErr w:type="gramEnd"/>
-      <w:r>
-        <w:rPr>
-          <w:rFonts w:ascii="Times New Roman" w:eastAsia="Times New Roman" w:hAnsi="Times New Roman" w:cs="Times New Roman"/>
-          <w:sz w:val="20"/>
-          <w:szCs w:val="20"/>
-          <w:lang w:val="es-AR" w:eastAsia="es-AR"/>
-        </w:rPr>
-        <w:t>)</w:t>
+        <w:t>colaLlena()</w:t>
       </w:r>
       <w:r>
         <w:rPr>
@@ -3121,7 +2654,6 @@
         </w:rPr>
         <w:t xml:space="preserve"> Se inserta el elemento en </w:t>
       </w:r>
-      <w:proofErr w:type="gramStart"/>
       <w:r>
         <w:rPr>
           <w:rFonts w:ascii="Times New Roman" w:eastAsia="Times New Roman" w:hAnsi="Times New Roman" w:cs="Times New Roman"/>
@@ -3129,17 +2661,7 @@
           <w:szCs w:val="20"/>
           <w:lang w:val="es-AR" w:eastAsia="es-AR"/>
         </w:rPr>
-        <w:t>elementos[</w:t>
-      </w:r>
-      <w:proofErr w:type="gramEnd"/>
-      <w:r>
-        <w:rPr>
-          <w:rFonts w:ascii="Times New Roman" w:eastAsia="Times New Roman" w:hAnsi="Times New Roman" w:cs="Times New Roman"/>
-          <w:sz w:val="20"/>
-          <w:szCs w:val="20"/>
-          <w:lang w:val="es-AR" w:eastAsia="es-AR"/>
-        </w:rPr>
-        <w:t>fin]</w:t>
+        <w:t>elementos[fin]</w:t>
       </w:r>
       <w:r>
         <w:rPr>
@@ -3275,28 +2797,12 @@
           <w:b/>
         </w:rPr>
       </w:pPr>
-      <w:proofErr w:type="spellStart"/>
       <w:r>
         <w:rPr>
           <w:rFonts w:ascii="Times New Roman" w:hAnsi="Times New Roman" w:cs="Times New Roman"/>
           <w:b/>
         </w:rPr>
-        <w:t>Desacolar</w:t>
-      </w:r>
-      <w:proofErr w:type="spellEnd"/>
-      <w:r>
-        <w:rPr>
-          <w:rFonts w:ascii="Times New Roman" w:hAnsi="Times New Roman" w:cs="Times New Roman"/>
-          <w:b/>
-        </w:rPr>
-        <w:t xml:space="preserve"> o Desencolar</w:t>
-      </w:r>
-      <w:r>
-        <w:rPr>
-          <w:rFonts w:ascii="Times New Roman" w:hAnsi="Times New Roman" w:cs="Times New Roman"/>
-          <w:b/>
-        </w:rPr>
-        <w:t xml:space="preserve"> (Eliminar un Elemento)</w:t>
+        <w:t>Desacolar o Desencolar (Eliminar un Elemento)</w:t>
       </w:r>
     </w:p>
     <w:p>
@@ -3320,8 +2826,6 @@
         </w:rPr>
         <w:t>Se verifica si la cola está vacía (</w:t>
       </w:r>
-      <w:proofErr w:type="spellStart"/>
-      <w:proofErr w:type="gramStart"/>
       <w:r>
         <w:rPr>
           <w:rFonts w:ascii="Times New Roman" w:eastAsia="Times New Roman" w:hAnsi="Times New Roman" w:cs="Times New Roman"/>
@@ -3329,27 +2833,7 @@
           <w:szCs w:val="20"/>
           <w:lang w:val="es-AR" w:eastAsia="es-AR"/>
         </w:rPr>
-        <w:t>colaVacia</w:t>
-      </w:r>
-      <w:proofErr w:type="spellEnd"/>
-      <w:r>
-        <w:rPr>
-          <w:rFonts w:ascii="Times New Roman" w:eastAsia="Times New Roman" w:hAnsi="Times New Roman" w:cs="Times New Roman"/>
-          <w:sz w:val="20"/>
-          <w:szCs w:val="20"/>
-          <w:lang w:val="es-AR" w:eastAsia="es-AR"/>
-        </w:rPr>
-        <w:t>(</w:t>
-      </w:r>
-      <w:proofErr w:type="gramEnd"/>
-      <w:r>
-        <w:rPr>
-          <w:rFonts w:ascii="Times New Roman" w:eastAsia="Times New Roman" w:hAnsi="Times New Roman" w:cs="Times New Roman"/>
-          <w:sz w:val="20"/>
-          <w:szCs w:val="20"/>
-          <w:lang w:val="es-AR" w:eastAsia="es-AR"/>
-        </w:rPr>
-        <w:t>)</w:t>
+        <w:t>colaVacia()</w:t>
       </w:r>
       <w:r>
         <w:rPr>
@@ -3380,7 +2864,6 @@
         </w:rPr>
         <w:t xml:space="preserve">Se obtiene el valor en </w:t>
       </w:r>
-      <w:proofErr w:type="gramStart"/>
       <w:r>
         <w:rPr>
           <w:rFonts w:ascii="Times New Roman" w:eastAsia="Times New Roman" w:hAnsi="Times New Roman" w:cs="Times New Roman"/>
@@ -3388,17 +2871,7 @@
           <w:szCs w:val="20"/>
           <w:lang w:val="es-AR" w:eastAsia="es-AR"/>
         </w:rPr>
-        <w:t>elementos[</w:t>
-      </w:r>
-      <w:proofErr w:type="gramEnd"/>
-      <w:r>
-        <w:rPr>
-          <w:rFonts w:ascii="Times New Roman" w:eastAsia="Times New Roman" w:hAnsi="Times New Roman" w:cs="Times New Roman"/>
-          <w:sz w:val="20"/>
-          <w:szCs w:val="20"/>
-          <w:lang w:val="es-AR" w:eastAsia="es-AR"/>
-        </w:rPr>
-        <w:t>inicio]</w:t>
+        <w:t>elementos[inicio]</w:t>
       </w:r>
       <w:r>
         <w:rPr>
@@ -3538,8 +3011,6 @@
         </w:rPr>
         <w:t xml:space="preserve"> </w:t>
       </w:r>
-      <w:proofErr w:type="spellStart"/>
-      <w:proofErr w:type="gramStart"/>
       <w:r>
         <w:rPr>
           <w:rFonts w:ascii="Times New Roman" w:eastAsia="Times New Roman" w:hAnsi="Times New Roman" w:cs="Times New Roman"/>
@@ -3547,27 +3018,7 @@
           <w:szCs w:val="20"/>
           <w:lang w:val="es-AR" w:eastAsia="es-AR"/>
         </w:rPr>
-        <w:t>colaVacia</w:t>
-      </w:r>
-      <w:proofErr w:type="spellEnd"/>
-      <w:r>
-        <w:rPr>
-          <w:rFonts w:ascii="Times New Roman" w:eastAsia="Times New Roman" w:hAnsi="Times New Roman" w:cs="Times New Roman"/>
-          <w:sz w:val="20"/>
-          <w:szCs w:val="20"/>
-          <w:lang w:val="es-AR" w:eastAsia="es-AR"/>
-        </w:rPr>
-        <w:t>(</w:t>
-      </w:r>
-      <w:proofErr w:type="gramEnd"/>
-      <w:r>
-        <w:rPr>
-          <w:rFonts w:ascii="Times New Roman" w:eastAsia="Times New Roman" w:hAnsi="Times New Roman" w:cs="Times New Roman"/>
-          <w:sz w:val="20"/>
-          <w:szCs w:val="20"/>
-          <w:lang w:val="es-AR" w:eastAsia="es-AR"/>
-        </w:rPr>
-        <w:t>)</w:t>
+        <w:t>colaVacia()</w:t>
       </w:r>
       <w:r>
         <w:rPr>
@@ -3623,8 +3074,6 @@
           <w:lang w:val="es-AR" w:eastAsia="es-AR"/>
         </w:rPr>
       </w:pPr>
-      <w:proofErr w:type="spellStart"/>
-      <w:proofErr w:type="gramStart"/>
       <w:r>
         <w:rPr>
           <w:rFonts w:ascii="Times New Roman" w:eastAsia="Times New Roman" w:hAnsi="Times New Roman" w:cs="Times New Roman"/>
@@ -3632,27 +3081,7 @@
           <w:szCs w:val="20"/>
           <w:lang w:val="es-AR" w:eastAsia="es-AR"/>
         </w:rPr>
-        <w:t>colaLlena</w:t>
-      </w:r>
-      <w:proofErr w:type="spellEnd"/>
-      <w:r>
-        <w:rPr>
-          <w:rFonts w:ascii="Times New Roman" w:eastAsia="Times New Roman" w:hAnsi="Times New Roman" w:cs="Times New Roman"/>
-          <w:sz w:val="20"/>
-          <w:szCs w:val="20"/>
-          <w:lang w:val="es-AR" w:eastAsia="es-AR"/>
-        </w:rPr>
-        <w:t>(</w:t>
-      </w:r>
-      <w:proofErr w:type="gramEnd"/>
-      <w:r>
-        <w:rPr>
-          <w:rFonts w:ascii="Times New Roman" w:eastAsia="Times New Roman" w:hAnsi="Times New Roman" w:cs="Times New Roman"/>
-          <w:sz w:val="20"/>
-          <w:szCs w:val="20"/>
-          <w:lang w:val="es-AR" w:eastAsia="es-AR"/>
-        </w:rPr>
-        <w:t>)</w:t>
+        <w:t>colaLlena()</w:t>
       </w:r>
       <w:r>
         <w:rPr>
@@ -3725,14 +3154,7 @@
           <w:b/>
         </w:rPr>
         <w:lastRenderedPageBreak/>
-        <w:t>Obtener el Primer Elemento</w:t>
-      </w:r>
-      <w:r>
-        <w:rPr>
-          <w:rFonts w:ascii="Times New Roman" w:hAnsi="Times New Roman" w:cs="Times New Roman"/>
-          <w:b/>
-        </w:rPr>
-        <w:t xml:space="preserve"> </w:t>
+        <w:t xml:space="preserve">Obtener el Primer Elemento </w:t>
       </w:r>
     </w:p>
     <w:p>
@@ -3862,8 +3284,50 @@
           <w:rFonts w:ascii="Times New Roman" w:eastAsia="Aptos" w:hAnsi="Times New Roman" w:cs="Times New Roman"/>
         </w:rPr>
       </w:pPr>
-      <w:bookmarkStart w:id="0" w:name="_GoBack"/>
-      <w:bookmarkEnd w:id="0"/>
+    </w:p>
+    <w:p>
+      <w:pPr>
+        <w:pStyle w:val="Prrafodelista"/>
+        <w:numPr>
+          <w:ilvl w:val="0"/>
+          <w:numId w:val="30"/>
+        </w:numPr>
+        <w:spacing w:before="240" w:after="240"/>
+        <w:jc w:val="both"/>
+        <w:rPr>
+          <w:rFonts w:ascii="Times New Roman" w:eastAsia="Aptos" w:hAnsi="Times New Roman" w:cs="Times New Roman"/>
+        </w:rPr>
+      </w:pPr>
+      <w:r>
+        <w:rPr>
+          <w:rFonts w:ascii="Times New Roman" w:eastAsia="Aptos" w:hAnsi="Times New Roman" w:cs="Times New Roman"/>
+        </w:rPr>
+        <w:t>Pensar próxima clase</w:t>
+      </w:r>
+    </w:p>
+    <w:p>
+      <w:pPr>
+        <w:spacing w:before="240" w:after="240"/>
+        <w:jc w:val="both"/>
+        <w:rPr>
+          <w:rFonts w:ascii="Times New Roman" w:eastAsia="Aptos" w:hAnsi="Times New Roman" w:cs="Times New Roman"/>
+        </w:rPr>
+      </w:pPr>
+      <w:r>
+        <w:rPr>
+          <w:rFonts w:ascii="Times New Roman" w:eastAsia="Aptos" w:hAnsi="Times New Roman" w:cs="Times New Roman"/>
+        </w:rPr>
+        <w:t>Trabajamos con Colas en está clase, piensen o investiguen que cambio deberíamos hacerle a la estructura de datos para que la Cola tenga prioridad (Ejemplo, cola de Banco, prioridad embarazadas)</w:t>
+      </w:r>
+    </w:p>
+    <w:p>
+      <w:pPr>
+        <w:spacing w:before="240" w:after="240"/>
+        <w:jc w:val="both"/>
+        <w:rPr>
+          <w:rFonts w:ascii="Times New Roman" w:eastAsia="Aptos" w:hAnsi="Times New Roman" w:cs="Times New Roman"/>
+        </w:rPr>
+      </w:pPr>
     </w:p>
     <w:p>
       <w:pPr>
@@ -3894,7 +3358,7 @@
 </file>
 
 <file path=word/endnotes.xml><?xml version="1.0" encoding="utf-8"?>
-<w:endnotes xmlns:wpc="http://schemas.microsoft.com/office/word/2010/wordprocessingCanvas" xmlns:mc="http://schemas.openxmlformats.org/markup-compatibility/2006" xmlns:o="urn:schemas-microsoft-com:office:office" xmlns:r="http://schemas.openxmlformats.org/officeDocument/2006/relationships" xmlns:m="http://schemas.openxmlformats.org/officeDocument/2006/math" xmlns:v="urn:schemas-microsoft-com:vml" xmlns:wp14="http://schemas.microsoft.com/office/word/2010/wordprocessingDrawing" xmlns:wp="http://schemas.openxmlformats.org/drawingml/2006/wordprocessingDrawing" xmlns:w10="urn:schemas-microsoft-com:office:word" xmlns:w="http://schemas.openxmlformats.org/wordprocessingml/2006/main" xmlns:w14="http://schemas.microsoft.com/office/word/2010/wordml" xmlns:w15="http://schemas.microsoft.com/office/word/2012/wordml" xmlns:wpg="http://schemas.microsoft.com/office/word/2010/wordprocessingGroup" xmlns:wpi="http://schemas.microsoft.com/office/word/2010/wordprocessingInk" xmlns:wne="http://schemas.microsoft.com/office/word/2006/wordml" xmlns:wps="http://schemas.microsoft.com/office/word/2010/wordprocessingShape" mc:Ignorable="w14 w15 wp14">
+<w:endnotes xmlns:wpc="http://schemas.microsoft.com/office/word/2010/wordprocessingCanvas" xmlns:cx="http://schemas.microsoft.com/office/drawing/2014/chartex" xmlns:cx1="http://schemas.microsoft.com/office/drawing/2015/9/8/chartex" xmlns:cx2="http://schemas.microsoft.com/office/drawing/2015/10/21/chartex" xmlns:cx3="http://schemas.microsoft.com/office/drawing/2016/5/9/chartex" xmlns:cx4="http://schemas.microsoft.com/office/drawing/2016/5/10/chartex" xmlns:cx5="http://schemas.microsoft.com/office/drawing/2016/5/11/chartex" xmlns:cx6="http://schemas.microsoft.com/office/drawing/2016/5/12/chartex" xmlns:cx7="http://schemas.microsoft.com/office/drawing/2016/5/13/chartex" xmlns:cx8="http://schemas.microsoft.com/office/drawing/2016/5/14/chartex" xmlns:mc="http://schemas.openxmlformats.org/markup-compatibility/2006" xmlns:aink="http://schemas.microsoft.com/office/drawing/2016/ink" xmlns:am3d="http://schemas.microsoft.com/office/drawing/2017/model3d" xmlns:o="urn:schemas-microsoft-com:office:office" xmlns:oel="http://schemas.microsoft.com/office/2019/extlst" xmlns:r="http://schemas.openxmlformats.org/officeDocument/2006/relationships" xmlns:m="http://schemas.openxmlformats.org/officeDocument/2006/math" xmlns:v="urn:schemas-microsoft-com:vml" xmlns:wp14="http://schemas.microsoft.com/office/word/2010/wordprocessingDrawing" xmlns:wp="http://schemas.openxmlformats.org/drawingml/2006/wordprocessingDrawing" xmlns:w10="urn:schemas-microsoft-com:office:word" xmlns:w="http://schemas.openxmlformats.org/wordprocessingml/2006/main" xmlns:w14="http://schemas.microsoft.com/office/word/2010/wordml" xmlns:w15="http://schemas.microsoft.com/office/word/2012/wordml" xmlns:w16cex="http://schemas.microsoft.com/office/word/2018/wordml/cex" xmlns:w16cid="http://schemas.microsoft.com/office/word/2016/wordml/cid" xmlns:w16="http://schemas.microsoft.com/office/word/2018/wordml" xmlns:w16du="http://schemas.microsoft.com/office/word/2023/wordml/word16du" xmlns:w16sdtdh="http://schemas.microsoft.com/office/word/2020/wordml/sdtdatahash" xmlns:w16sdtfl="http://schemas.microsoft.com/office/word/2024/wordml/sdtformatlock" xmlns:w16se="http://schemas.microsoft.com/office/word/2015/wordml/symex" xmlns:wpg="http://schemas.microsoft.com/office/word/2010/wordprocessingGroup" xmlns:wpi="http://schemas.microsoft.com/office/word/2010/wordprocessingInk" xmlns:wne="http://schemas.microsoft.com/office/word/2006/wordml" xmlns:wps="http://schemas.microsoft.com/office/word/2010/wordprocessingShape" mc:Ignorable="w14 w15 w16se w16cid w16 w16cex w16sdtdh w16sdtfl w16du wp14">
   <w:endnote w:type="separator" w:id="-1">
     <w:p>
       <w:pPr>
@@ -3919,7 +3383,7 @@
 </file>
 
 <file path=word/footer1.xml><?xml version="1.0" encoding="utf-8"?>
-<w:ftr xmlns:wpc="http://schemas.microsoft.com/office/word/2010/wordprocessingCanvas" xmlns:mc="http://schemas.openxmlformats.org/markup-compatibility/2006" xmlns:o="urn:schemas-microsoft-com:office:office" xmlns:r="http://schemas.openxmlformats.org/officeDocument/2006/relationships" xmlns:m="http://schemas.openxmlformats.org/officeDocument/2006/math" xmlns:v="urn:schemas-microsoft-com:vml" xmlns:wp14="http://schemas.microsoft.com/office/word/2010/wordprocessingDrawing" xmlns:wp="http://schemas.openxmlformats.org/drawingml/2006/wordprocessingDrawing" xmlns:w10="urn:schemas-microsoft-com:office:word" xmlns:w="http://schemas.openxmlformats.org/wordprocessingml/2006/main" xmlns:w14="http://schemas.microsoft.com/office/word/2010/wordml" xmlns:w15="http://schemas.microsoft.com/office/word/2012/wordml" xmlns:wpg="http://schemas.microsoft.com/office/word/2010/wordprocessingGroup" xmlns:wpi="http://schemas.microsoft.com/office/word/2010/wordprocessingInk" xmlns:wne="http://schemas.microsoft.com/office/word/2006/wordml" xmlns:wps="http://schemas.microsoft.com/office/word/2010/wordprocessingShape" mc:Ignorable="w14 w15 wp14">
+<w:ftr xmlns:wpc="http://schemas.microsoft.com/office/word/2010/wordprocessingCanvas" xmlns:cx="http://schemas.microsoft.com/office/drawing/2014/chartex" xmlns:cx1="http://schemas.microsoft.com/office/drawing/2015/9/8/chartex" xmlns:cx2="http://schemas.microsoft.com/office/drawing/2015/10/21/chartex" xmlns:cx3="http://schemas.microsoft.com/office/drawing/2016/5/9/chartex" xmlns:cx4="http://schemas.microsoft.com/office/drawing/2016/5/10/chartex" xmlns:cx5="http://schemas.microsoft.com/office/drawing/2016/5/11/chartex" xmlns:cx6="http://schemas.microsoft.com/office/drawing/2016/5/12/chartex" xmlns:cx7="http://schemas.microsoft.com/office/drawing/2016/5/13/chartex" xmlns:cx8="http://schemas.microsoft.com/office/drawing/2016/5/14/chartex" xmlns:mc="http://schemas.openxmlformats.org/markup-compatibility/2006" xmlns:aink="http://schemas.microsoft.com/office/drawing/2016/ink" xmlns:am3d="http://schemas.microsoft.com/office/drawing/2017/model3d" xmlns:o="urn:schemas-microsoft-com:office:office" xmlns:oel="http://schemas.microsoft.com/office/2019/extlst" xmlns:r="http://schemas.openxmlformats.org/officeDocument/2006/relationships" xmlns:m="http://schemas.openxmlformats.org/officeDocument/2006/math" xmlns:v="urn:schemas-microsoft-com:vml" xmlns:wp14="http://schemas.microsoft.com/office/word/2010/wordprocessingDrawing" xmlns:wp="http://schemas.openxmlformats.org/drawingml/2006/wordprocessingDrawing" xmlns:w10="urn:schemas-microsoft-com:office:word" xmlns:w="http://schemas.openxmlformats.org/wordprocessingml/2006/main" xmlns:w14="http://schemas.microsoft.com/office/word/2010/wordml" xmlns:w15="http://schemas.microsoft.com/office/word/2012/wordml" xmlns:w16cex="http://schemas.microsoft.com/office/word/2018/wordml/cex" xmlns:w16cid="http://schemas.microsoft.com/office/word/2016/wordml/cid" xmlns:w16="http://schemas.microsoft.com/office/word/2018/wordml" xmlns:w16du="http://schemas.microsoft.com/office/word/2023/wordml/word16du" xmlns:w16sdtdh="http://schemas.microsoft.com/office/word/2020/wordml/sdtdatahash" xmlns:w16sdtfl="http://schemas.microsoft.com/office/word/2024/wordml/sdtformatlock" xmlns:w16se="http://schemas.microsoft.com/office/word/2015/wordml/symex" xmlns:wpg="http://schemas.microsoft.com/office/word/2010/wordprocessingGroup" xmlns:wpi="http://schemas.microsoft.com/office/word/2010/wordprocessingInk" xmlns:wne="http://schemas.microsoft.com/office/word/2006/wordml" xmlns:wps="http://schemas.microsoft.com/office/word/2010/wordprocessingShape" mc:Ignorable="w14 w15 w16se w16cid w16 w16cex w16sdtdh w16sdtfl w16du wp14">
   <w:tbl>
     <w:tblPr>
       <w:tblW w:w="0" w:type="auto"/>
@@ -3980,7 +3444,7 @@
 </file>
 
 <file path=word/footnotes.xml><?xml version="1.0" encoding="utf-8"?>
-<w:footnotes xmlns:wpc="http://schemas.microsoft.com/office/word/2010/wordprocessingCanvas" xmlns:mc="http://schemas.openxmlformats.org/markup-compatibility/2006" xmlns:o="urn:schemas-microsoft-com:office:office" xmlns:r="http://schemas.openxmlformats.org/officeDocument/2006/relationships" xmlns:m="http://schemas.openxmlformats.org/officeDocument/2006/math" xmlns:v="urn:schemas-microsoft-com:vml" xmlns:wp14="http://schemas.microsoft.com/office/word/2010/wordprocessingDrawing" xmlns:wp="http://schemas.openxmlformats.org/drawingml/2006/wordprocessingDrawing" xmlns:w10="urn:schemas-microsoft-com:office:word" xmlns:w="http://schemas.openxmlformats.org/wordprocessingml/2006/main" xmlns:w14="http://schemas.microsoft.com/office/word/2010/wordml" xmlns:w15="http://schemas.microsoft.com/office/word/2012/wordml" xmlns:wpg="http://schemas.microsoft.com/office/word/2010/wordprocessingGroup" xmlns:wpi="http://schemas.microsoft.com/office/word/2010/wordprocessingInk" xmlns:wne="http://schemas.microsoft.com/office/word/2006/wordml" xmlns:wps="http://schemas.microsoft.com/office/word/2010/wordprocessingShape" mc:Ignorable="w14 w15 wp14">
+<w:footnotes xmlns:wpc="http://schemas.microsoft.com/office/word/2010/wordprocessingCanvas" xmlns:cx="http://schemas.microsoft.com/office/drawing/2014/chartex" xmlns:cx1="http://schemas.microsoft.com/office/drawing/2015/9/8/chartex" xmlns:cx2="http://schemas.microsoft.com/office/drawing/2015/10/21/chartex" xmlns:cx3="http://schemas.microsoft.com/office/drawing/2016/5/9/chartex" xmlns:cx4="http://schemas.microsoft.com/office/drawing/2016/5/10/chartex" xmlns:cx5="http://schemas.microsoft.com/office/drawing/2016/5/11/chartex" xmlns:cx6="http://schemas.microsoft.com/office/drawing/2016/5/12/chartex" xmlns:cx7="http://schemas.microsoft.com/office/drawing/2016/5/13/chartex" xmlns:cx8="http://schemas.microsoft.com/office/drawing/2016/5/14/chartex" xmlns:mc="http://schemas.openxmlformats.org/markup-compatibility/2006" xmlns:aink="http://schemas.microsoft.com/office/drawing/2016/ink" xmlns:am3d="http://schemas.microsoft.com/office/drawing/2017/model3d" xmlns:o="urn:schemas-microsoft-com:office:office" xmlns:oel="http://schemas.microsoft.com/office/2019/extlst" xmlns:r="http://schemas.openxmlformats.org/officeDocument/2006/relationships" xmlns:m="http://schemas.openxmlformats.org/officeDocument/2006/math" xmlns:v="urn:schemas-microsoft-com:vml" xmlns:wp14="http://schemas.microsoft.com/office/word/2010/wordprocessingDrawing" xmlns:wp="http://schemas.openxmlformats.org/drawingml/2006/wordprocessingDrawing" xmlns:w10="urn:schemas-microsoft-com:office:word" xmlns:w="http://schemas.openxmlformats.org/wordprocessingml/2006/main" xmlns:w14="http://schemas.microsoft.com/office/word/2010/wordml" xmlns:w15="http://schemas.microsoft.com/office/word/2012/wordml" xmlns:w16cex="http://schemas.microsoft.com/office/word/2018/wordml/cex" xmlns:w16cid="http://schemas.microsoft.com/office/word/2016/wordml/cid" xmlns:w16="http://schemas.microsoft.com/office/word/2018/wordml" xmlns:w16du="http://schemas.microsoft.com/office/word/2023/wordml/word16du" xmlns:w16sdtdh="http://schemas.microsoft.com/office/word/2020/wordml/sdtdatahash" xmlns:w16sdtfl="http://schemas.microsoft.com/office/word/2024/wordml/sdtformatlock" xmlns:w16se="http://schemas.microsoft.com/office/word/2015/wordml/symex" xmlns:wpg="http://schemas.microsoft.com/office/word/2010/wordprocessingGroup" xmlns:wpi="http://schemas.microsoft.com/office/word/2010/wordprocessingInk" xmlns:wne="http://schemas.microsoft.com/office/word/2006/wordml" xmlns:wps="http://schemas.microsoft.com/office/word/2010/wordprocessingShape" mc:Ignorable="w14 w15 w16se w16cid w16 w16cex w16sdtdh w16sdtfl w16du wp14">
   <w:footnote w:type="separator" w:id="-1">
     <w:p>
       <w:pPr>
@@ -4005,7 +3469,7 @@
 </file>
 
 <file path=word/header1.xml><?xml version="1.0" encoding="utf-8"?>
-<w:hdr xmlns:wpc="http://schemas.microsoft.com/office/word/2010/wordprocessingCanvas" xmlns:mc="http://schemas.openxmlformats.org/markup-compatibility/2006" xmlns:o="urn:schemas-microsoft-com:office:office" xmlns:r="http://schemas.openxmlformats.org/officeDocument/2006/relationships" xmlns:m="http://schemas.openxmlformats.org/officeDocument/2006/math" xmlns:v="urn:schemas-microsoft-com:vml" xmlns:wp14="http://schemas.microsoft.com/office/word/2010/wordprocessingDrawing" xmlns:wp="http://schemas.openxmlformats.org/drawingml/2006/wordprocessingDrawing" xmlns:w10="urn:schemas-microsoft-com:office:word" xmlns:w="http://schemas.openxmlformats.org/wordprocessingml/2006/main" xmlns:w14="http://schemas.microsoft.com/office/word/2010/wordml" xmlns:w15="http://schemas.microsoft.com/office/word/2012/wordml" xmlns:wpg="http://schemas.microsoft.com/office/word/2010/wordprocessingGroup" xmlns:wpi="http://schemas.microsoft.com/office/word/2010/wordprocessingInk" xmlns:wne="http://schemas.microsoft.com/office/word/2006/wordml" xmlns:wps="http://schemas.microsoft.com/office/word/2010/wordprocessingShape" mc:Ignorable="w14 w15 wp14">
+<w:hdr xmlns:wpc="http://schemas.microsoft.com/office/word/2010/wordprocessingCanvas" xmlns:cx="http://schemas.microsoft.com/office/drawing/2014/chartex" xmlns:cx1="http://schemas.microsoft.com/office/drawing/2015/9/8/chartex" xmlns:cx2="http://schemas.microsoft.com/office/drawing/2015/10/21/chartex" xmlns:cx3="http://schemas.microsoft.com/office/drawing/2016/5/9/chartex" xmlns:cx4="http://schemas.microsoft.com/office/drawing/2016/5/10/chartex" xmlns:cx5="http://schemas.microsoft.com/office/drawing/2016/5/11/chartex" xmlns:cx6="http://schemas.microsoft.com/office/drawing/2016/5/12/chartex" xmlns:cx7="http://schemas.microsoft.com/office/drawing/2016/5/13/chartex" xmlns:cx8="http://schemas.microsoft.com/office/drawing/2016/5/14/chartex" xmlns:mc="http://schemas.openxmlformats.org/markup-compatibility/2006" xmlns:aink="http://schemas.microsoft.com/office/drawing/2016/ink" xmlns:am3d="http://schemas.microsoft.com/office/drawing/2017/model3d" xmlns:o="urn:schemas-microsoft-com:office:office" xmlns:oel="http://schemas.microsoft.com/office/2019/extlst" xmlns:r="http://schemas.openxmlformats.org/officeDocument/2006/relationships" xmlns:m="http://schemas.openxmlformats.org/officeDocument/2006/math" xmlns:v="urn:schemas-microsoft-com:vml" xmlns:wp14="http://schemas.microsoft.com/office/word/2010/wordprocessingDrawing" xmlns:wp="http://schemas.openxmlformats.org/drawingml/2006/wordprocessingDrawing" xmlns:w10="urn:schemas-microsoft-com:office:word" xmlns:w="http://schemas.openxmlformats.org/wordprocessingml/2006/main" xmlns:w14="http://schemas.microsoft.com/office/word/2010/wordml" xmlns:w15="http://schemas.microsoft.com/office/word/2012/wordml" xmlns:w16cex="http://schemas.microsoft.com/office/word/2018/wordml/cex" xmlns:w16cid="http://schemas.microsoft.com/office/word/2016/wordml/cid" xmlns:w16="http://schemas.microsoft.com/office/word/2018/wordml" xmlns:w16du="http://schemas.microsoft.com/office/word/2023/wordml/word16du" xmlns:w16sdtdh="http://schemas.microsoft.com/office/word/2020/wordml/sdtdatahash" xmlns:w16sdtfl="http://schemas.microsoft.com/office/word/2024/wordml/sdtformatlock" xmlns:w16se="http://schemas.microsoft.com/office/word/2015/wordml/symex" xmlns:wpg="http://schemas.microsoft.com/office/word/2010/wordprocessingGroup" xmlns:wpi="http://schemas.microsoft.com/office/word/2010/wordprocessingInk" xmlns:wne="http://schemas.microsoft.com/office/word/2006/wordml" xmlns:wps="http://schemas.microsoft.com/office/word/2010/wordprocessingShape" mc:Ignorable="w14 w15 w16se w16cid w16 w16cex w16sdtdh w16sdtfl w16du wp14">
   <w:tbl>
     <w:tblPr>
       <w:tblW w:w="0" w:type="auto"/>
@@ -4066,7 +3530,7 @@
 </file>
 
 <file path=word/numbering.xml><?xml version="1.0" encoding="utf-8"?>
-<w:numbering xmlns:wpc="http://schemas.microsoft.com/office/word/2010/wordprocessingCanvas" xmlns:mc="http://schemas.openxmlformats.org/markup-compatibility/2006" xmlns:o="urn:schemas-microsoft-com:office:office" xmlns:r="http://schemas.openxmlformats.org/officeDocument/2006/relationships" xmlns:m="http://schemas.openxmlformats.org/officeDocument/2006/math" xmlns:v="urn:schemas-microsoft-com:vml" xmlns:wp14="http://schemas.microsoft.com/office/word/2010/wordprocessingDrawing" xmlns:wp="http://schemas.openxmlformats.org/drawingml/2006/wordprocessingDrawing" xmlns:w10="urn:schemas-microsoft-com:office:word" xmlns:w="http://schemas.openxmlformats.org/wordprocessingml/2006/main" xmlns:w14="http://schemas.microsoft.com/office/word/2010/wordml" xmlns:w15="http://schemas.microsoft.com/office/word/2012/wordml" xmlns:wpg="http://schemas.microsoft.com/office/word/2010/wordprocessingGroup" xmlns:wpi="http://schemas.microsoft.com/office/word/2010/wordprocessingInk" xmlns:wne="http://schemas.microsoft.com/office/word/2006/wordml" xmlns:wps="http://schemas.microsoft.com/office/word/2010/wordprocessingShape" mc:Ignorable="w14 w15 wp14">
+<w:numbering xmlns:wpc="http://schemas.microsoft.com/office/word/2010/wordprocessingCanvas" xmlns:cx="http://schemas.microsoft.com/office/drawing/2014/chartex" xmlns:cx1="http://schemas.microsoft.com/office/drawing/2015/9/8/chartex" xmlns:cx2="http://schemas.microsoft.com/office/drawing/2015/10/21/chartex" xmlns:cx3="http://schemas.microsoft.com/office/drawing/2016/5/9/chartex" xmlns:cx4="http://schemas.microsoft.com/office/drawing/2016/5/10/chartex" xmlns:cx5="http://schemas.microsoft.com/office/drawing/2016/5/11/chartex" xmlns:cx6="http://schemas.microsoft.com/office/drawing/2016/5/12/chartex" xmlns:cx7="http://schemas.microsoft.com/office/drawing/2016/5/13/chartex" xmlns:cx8="http://schemas.microsoft.com/office/drawing/2016/5/14/chartex" xmlns:mc="http://schemas.openxmlformats.org/markup-compatibility/2006" xmlns:aink="http://schemas.microsoft.com/office/drawing/2016/ink" xmlns:am3d="http://schemas.microsoft.com/office/drawing/2017/model3d" xmlns:o="urn:schemas-microsoft-com:office:office" xmlns:oel="http://schemas.microsoft.com/office/2019/extlst" xmlns:r="http://schemas.openxmlformats.org/officeDocument/2006/relationships" xmlns:m="http://schemas.openxmlformats.org/officeDocument/2006/math" xmlns:v="urn:schemas-microsoft-com:vml" xmlns:wp14="http://schemas.microsoft.com/office/word/2010/wordprocessingDrawing" xmlns:wp="http://schemas.openxmlformats.org/drawingml/2006/wordprocessingDrawing" xmlns:w10="urn:schemas-microsoft-com:office:word" xmlns:w="http://schemas.openxmlformats.org/wordprocessingml/2006/main" xmlns:w14="http://schemas.microsoft.com/office/word/2010/wordml" xmlns:w15="http://schemas.microsoft.com/office/word/2012/wordml" xmlns:w16cex="http://schemas.microsoft.com/office/word/2018/wordml/cex" xmlns:w16cid="http://schemas.microsoft.com/office/word/2016/wordml/cid" xmlns:w16="http://schemas.microsoft.com/office/word/2018/wordml" xmlns:w16du="http://schemas.microsoft.com/office/word/2023/wordml/word16du" xmlns:w16sdtdh="http://schemas.microsoft.com/office/word/2020/wordml/sdtdatahash" xmlns:w16sdtfl="http://schemas.microsoft.com/office/word/2024/wordml/sdtformatlock" xmlns:w16se="http://schemas.microsoft.com/office/word/2015/wordml/symex" xmlns:wpg="http://schemas.microsoft.com/office/word/2010/wordprocessingGroup" xmlns:wpi="http://schemas.microsoft.com/office/word/2010/wordprocessingInk" xmlns:wne="http://schemas.microsoft.com/office/word/2006/wordml" xmlns:wps="http://schemas.microsoft.com/office/word/2010/wordprocessingShape" mc:Ignorable="w14 w15 w16se w16cid w16 w16cex w16sdtdh w16sdtfl w16du wp14">
   <w:abstractNum w:abstractNumId="0" w15:restartNumberingAfterBreak="0">
     <w:nsid w:val="00711129"/>
     <w:multiLevelType w:val="hybridMultilevel"/>
@@ -7921,113 +7385,113 @@
       </w:rPr>
     </w:lvl>
   </w:abstractNum>
-  <w:num w:numId="1">
+  <w:num w:numId="1" w16cid:durableId="1927612743">
     <w:abstractNumId w:val="27"/>
   </w:num>
-  <w:num w:numId="2">
+  <w:num w:numId="2" w16cid:durableId="336539863">
     <w:abstractNumId w:val="31"/>
   </w:num>
-  <w:num w:numId="3">
+  <w:num w:numId="3" w16cid:durableId="2118595118">
     <w:abstractNumId w:val="3"/>
   </w:num>
-  <w:num w:numId="4">
+  <w:num w:numId="4" w16cid:durableId="438525726">
     <w:abstractNumId w:val="33"/>
   </w:num>
-  <w:num w:numId="5">
+  <w:num w:numId="5" w16cid:durableId="1319114647">
     <w:abstractNumId w:val="6"/>
   </w:num>
-  <w:num w:numId="6">
+  <w:num w:numId="6" w16cid:durableId="1767846691">
     <w:abstractNumId w:val="9"/>
   </w:num>
-  <w:num w:numId="7">
+  <w:num w:numId="7" w16cid:durableId="1967345980">
     <w:abstractNumId w:val="0"/>
   </w:num>
-  <w:num w:numId="8">
+  <w:num w:numId="8" w16cid:durableId="901062215">
     <w:abstractNumId w:val="12"/>
   </w:num>
-  <w:num w:numId="9">
+  <w:num w:numId="9" w16cid:durableId="277152244">
     <w:abstractNumId w:val="11"/>
   </w:num>
-  <w:num w:numId="10">
+  <w:num w:numId="10" w16cid:durableId="1530214625">
     <w:abstractNumId w:val="8"/>
   </w:num>
-  <w:num w:numId="11">
+  <w:num w:numId="11" w16cid:durableId="819004410">
     <w:abstractNumId w:val="23"/>
   </w:num>
-  <w:num w:numId="12">
+  <w:num w:numId="12" w16cid:durableId="1304627800">
     <w:abstractNumId w:val="30"/>
   </w:num>
-  <w:num w:numId="13">
+  <w:num w:numId="13" w16cid:durableId="1932662105">
     <w:abstractNumId w:val="32"/>
   </w:num>
-  <w:num w:numId="14">
+  <w:num w:numId="14" w16cid:durableId="2045790888">
     <w:abstractNumId w:val="22"/>
   </w:num>
-  <w:num w:numId="15">
+  <w:num w:numId="15" w16cid:durableId="1800342916">
     <w:abstractNumId w:val="19"/>
   </w:num>
-  <w:num w:numId="16">
+  <w:num w:numId="16" w16cid:durableId="846749692">
     <w:abstractNumId w:val="16"/>
   </w:num>
-  <w:num w:numId="17">
+  <w:num w:numId="17" w16cid:durableId="1761638764">
     <w:abstractNumId w:val="29"/>
   </w:num>
-  <w:num w:numId="18">
+  <w:num w:numId="18" w16cid:durableId="1686054449">
     <w:abstractNumId w:val="4"/>
   </w:num>
-  <w:num w:numId="19">
+  <w:num w:numId="19" w16cid:durableId="977608402">
     <w:abstractNumId w:val="14"/>
   </w:num>
-  <w:num w:numId="20">
+  <w:num w:numId="20" w16cid:durableId="234439879">
     <w:abstractNumId w:val="21"/>
   </w:num>
-  <w:num w:numId="21">
+  <w:num w:numId="21" w16cid:durableId="1892765822">
     <w:abstractNumId w:val="5"/>
   </w:num>
-  <w:num w:numId="22">
+  <w:num w:numId="22" w16cid:durableId="157352535">
     <w:abstractNumId w:val="26"/>
   </w:num>
-  <w:num w:numId="23">
+  <w:num w:numId="23" w16cid:durableId="1428381034">
     <w:abstractNumId w:val="7"/>
   </w:num>
-  <w:num w:numId="24">
+  <w:num w:numId="24" w16cid:durableId="1151673508">
     <w:abstractNumId w:val="1"/>
   </w:num>
-  <w:num w:numId="25">
+  <w:num w:numId="25" w16cid:durableId="984621545">
     <w:abstractNumId w:val="15"/>
   </w:num>
-  <w:num w:numId="26">
+  <w:num w:numId="26" w16cid:durableId="2001153573">
     <w:abstractNumId w:val="25"/>
   </w:num>
-  <w:num w:numId="27">
+  <w:num w:numId="27" w16cid:durableId="1534225267">
     <w:abstractNumId w:val="13"/>
   </w:num>
-  <w:num w:numId="28">
+  <w:num w:numId="28" w16cid:durableId="1479686637">
     <w:abstractNumId w:val="24"/>
   </w:num>
-  <w:num w:numId="29">
+  <w:num w:numId="29" w16cid:durableId="1699887688">
     <w:abstractNumId w:val="10"/>
   </w:num>
-  <w:num w:numId="30">
+  <w:num w:numId="30" w16cid:durableId="2037264765">
     <w:abstractNumId w:val="28"/>
   </w:num>
-  <w:num w:numId="31">
+  <w:num w:numId="31" w16cid:durableId="1134173243">
     <w:abstractNumId w:val="18"/>
   </w:num>
-  <w:num w:numId="32">
+  <w:num w:numId="32" w16cid:durableId="1180581328">
     <w:abstractNumId w:val="17"/>
   </w:num>
-  <w:num w:numId="33">
+  <w:num w:numId="33" w16cid:durableId="184172553">
     <w:abstractNumId w:val="20"/>
   </w:num>
-  <w:num w:numId="34">
+  <w:num w:numId="34" w16cid:durableId="1583760353">
     <w:abstractNumId w:val="2"/>
   </w:num>
 </w:numbering>
 </file>
 
 <file path=word/styles.xml><?xml version="1.0" encoding="utf-8"?>
-<w:styles xmlns:mc="http://schemas.openxmlformats.org/markup-compatibility/2006" xmlns:r="http://schemas.openxmlformats.org/officeDocument/2006/relationships" xmlns:w="http://schemas.openxmlformats.org/wordprocessingml/2006/main" xmlns:w14="http://schemas.microsoft.com/office/word/2010/wordml" xmlns:w15="http://schemas.microsoft.com/office/word/2012/wordml" mc:Ignorable="w14 w15">
+<w:styles xmlns:mc="http://schemas.openxmlformats.org/markup-compatibility/2006" xmlns:r="http://schemas.openxmlformats.org/officeDocument/2006/relationships" xmlns:w="http://schemas.openxmlformats.org/wordprocessingml/2006/main" xmlns:w14="http://schemas.microsoft.com/office/word/2010/wordml" xmlns:w15="http://schemas.microsoft.com/office/word/2012/wordml" xmlns:w16cex="http://schemas.microsoft.com/office/word/2018/wordml/cex" xmlns:w16cid="http://schemas.microsoft.com/office/word/2016/wordml/cid" xmlns:w16="http://schemas.microsoft.com/office/word/2018/wordml" xmlns:w16du="http://schemas.microsoft.com/office/word/2023/wordml/word16du" xmlns:w16sdtdh="http://schemas.microsoft.com/office/word/2020/wordml/sdtdatahash" xmlns:w16sdtfl="http://schemas.microsoft.com/office/word/2024/wordml/sdtformatlock" xmlns:w16se="http://schemas.microsoft.com/office/word/2015/wordml/symex" mc:Ignorable="w14 w15 w16se w16cid w16 w16cex w16sdtdh w16sdtfl w16du">
   <w:docDefaults>
     <w:rPrDefault>
       <w:rPr>
@@ -8043,7 +7507,7 @@
       </w:pPr>
     </w:pPrDefault>
   </w:docDefaults>
-  <w:latentStyles w:defLockedState="0" w:defUIPriority="99" w:defSemiHidden="0" w:defUnhideWhenUsed="0" w:defQFormat="0" w:count="371">
+  <w:latentStyles w:defLockedState="0" w:defUIPriority="99" w:defSemiHidden="0" w:defUnhideWhenUsed="0" w:defQFormat="0" w:count="376">
     <w:lsdException w:name="Normal" w:uiPriority="0" w:qFormat="1"/>
     <w:lsdException w:name="heading 1" w:uiPriority="9" w:qFormat="1"/>
     <w:lsdException w:name="heading 2" w:semiHidden="1" w:uiPriority="9" w:unhideWhenUsed="1" w:qFormat="1"/>
@@ -8415,6 +7879,11 @@
     <w:lsdException w:name="List Table 5 Dark Accent 6" w:uiPriority="50"/>
     <w:lsdException w:name="List Table 6 Colorful Accent 6" w:uiPriority="51"/>
     <w:lsdException w:name="List Table 7 Colorful Accent 6" w:uiPriority="52"/>
+    <w:lsdException w:name="Mention" w:semiHidden="1" w:unhideWhenUsed="1"/>
+    <w:lsdException w:name="Smart Hyperlink" w:semiHidden="1" w:unhideWhenUsed="1"/>
+    <w:lsdException w:name="Hashtag" w:semiHidden="1" w:unhideWhenUsed="1"/>
+    <w:lsdException w:name="Unresolved Mention" w:semiHidden="1" w:unhideWhenUsed="1"/>
+    <w:lsdException w:name="Smart Link" w:semiHidden="1" w:unhideWhenUsed="1"/>
   </w:latentStyles>
   <w:style w:type="paragraph" w:default="1" w:styleId="Normal">
     <w:name w:val="Normal"/>
@@ -8644,8 +8113,8 @@
       </w:tblBorders>
     </w:tblPr>
   </w:style>
-  <w:style w:type="character" w:customStyle="1" w:styleId="UnresolvedMention">
-    <w:name w:val="Unresolved Mention"/>
+  <w:style w:type="character" w:customStyle="1" w:styleId="Mencinsinresolver1">
+    <w:name w:val="Mención sin resolver1"/>
     <w:basedOn w:val="Fuentedeprrafopredeter"/>
     <w:uiPriority w:val="99"/>
     <w:semiHidden/>
@@ -8960,15 +8429,6 @@
 </file>
 
 <file path=customXml/item1.xml><?xml version="1.0" encoding="utf-8"?>
-<?mso-contentType ?>
-<FormTemplates xmlns="http://schemas.microsoft.com/sharepoint/v3/contenttype/forms">
-  <Display>DocumentLibraryForm</Display>
-  <Edit>DocumentLibraryForm</Edit>
-  <New>DocumentLibraryForm</New>
-</FormTemplates>
-</file>
-
-<file path=customXml/item2.xml><?xml version="1.0" encoding="utf-8"?>
 <ct:contentTypeSchema xmlns:ct="http://schemas.microsoft.com/office/2006/metadata/contentType" xmlns:ma="http://schemas.microsoft.com/office/2006/metadata/properties/metaAttributes" ct:_="" ma:_="" ma:contentTypeName="Document" ma:contentTypeID="0x01010068D62A5450ECBA4BB1580F3E8BC7C801" ma:contentTypeVersion="13" ma:contentTypeDescription="Create a new document." ma:contentTypeScope="" ma:versionID="5c55cb28d8d2e40dc047b971b41d07da">
   <xsd:schema xmlns:xsd="http://www.w3.org/2001/XMLSchema" xmlns:xs="http://www.w3.org/2001/XMLSchema" xmlns:p="http://schemas.microsoft.com/office/2006/metadata/properties" xmlns:ns2="9c67501a-3611-4fa5-9019-4ad452d2b50f" xmlns:ns3="0c2f789d-87d1-4dc9-9a51-1fd80dd83c97" targetNamespace="http://schemas.microsoft.com/office/2006/metadata/properties" ma:root="true" ma:fieldsID="539f14d648349e1ce4271e473b869ad2" ns2:_="" ns3:_="">
     <xsd:import namespace="9c67501a-3611-4fa5-9019-4ad452d2b50f"/>
@@ -9175,7 +8635,20 @@
 </ct:contentTypeSchema>
 </file>
 
+<file path=customXml/item2.xml><?xml version="1.0" encoding="utf-8"?>
+<?mso-contentType ?>
+<FormTemplates xmlns="http://schemas.microsoft.com/sharepoint/v3/contenttype/forms">
+  <Display>DocumentLibraryForm</Display>
+  <Edit>DocumentLibraryForm</Edit>
+  <New>DocumentLibraryForm</New>
+</FormTemplates>
+</file>
+
 <file path=customXml/item3.xml><?xml version="1.0" encoding="utf-8"?>
+<b:Sources xmlns:b="http://schemas.openxmlformats.org/officeDocument/2006/bibliography" xmlns="http://schemas.openxmlformats.org/officeDocument/2006/bibliography" SelectedStyle="\APASixthEditionOfficeOnline.xsl" StyleName="APA" Version="6"/>
+</file>
+
+<file path=customXml/item4.xml><?xml version="1.0" encoding="utf-8"?>
 <p:properties xmlns:p="http://schemas.microsoft.com/office/2006/metadata/properties" xmlns:xsi="http://www.w3.org/2001/XMLSchema-instance" xmlns:pc="http://schemas.microsoft.com/office/infopath/2007/PartnerControls">
   <documentManagement>
     <TaxCatchAll xmlns="0c2f789d-87d1-4dc9-9a51-1fd80dd83c97" xsi:nil="true"/>
@@ -9186,19 +8659,7 @@
 </p:properties>
 </file>
 
-<file path=customXml/item4.xml><?xml version="1.0" encoding="utf-8"?>
-<b:Sources xmlns:b="http://schemas.openxmlformats.org/officeDocument/2006/bibliography" xmlns="http://schemas.openxmlformats.org/officeDocument/2006/bibliography" SelectedStyle="\APASixthEditionOfficeOnline.xsl" StyleName="APA" Version="6"/>
-</file>
-
 <file path=customXml/itemProps1.xml><?xml version="1.0" encoding="utf-8"?>
-<ds:datastoreItem xmlns:ds="http://schemas.openxmlformats.org/officeDocument/2006/customXml" ds:itemID="{EB25EA5A-698A-4659-8888-8C267F836F6A}">
-  <ds:schemaRefs>
-    <ds:schemaRef ds:uri="http://schemas.microsoft.com/sharepoint/v3/contenttype/forms"/>
-  </ds:schemaRefs>
-</ds:datastoreItem>
-</file>
-
-<file path=customXml/itemProps2.xml><?xml version="1.0" encoding="utf-8"?>
 <ds:datastoreItem xmlns:ds="http://schemas.openxmlformats.org/officeDocument/2006/customXml" ds:itemID="{03CC4DED-B98B-426F-A577-6F5630BA162B}">
   <ds:schemaRefs>
     <ds:schemaRef ds:uri="http://schemas.microsoft.com/office/2006/metadata/contentType"/>
@@ -9217,7 +8678,23 @@
 </ds:datastoreItem>
 </file>
 
+<file path=customXml/itemProps2.xml><?xml version="1.0" encoding="utf-8"?>
+<ds:datastoreItem xmlns:ds="http://schemas.openxmlformats.org/officeDocument/2006/customXml" ds:itemID="{EB25EA5A-698A-4659-8888-8C267F836F6A}">
+  <ds:schemaRefs>
+    <ds:schemaRef ds:uri="http://schemas.microsoft.com/sharepoint/v3/contenttype/forms"/>
+  </ds:schemaRefs>
+</ds:datastoreItem>
+</file>
+
 <file path=customXml/itemProps3.xml><?xml version="1.0" encoding="utf-8"?>
+<ds:datastoreItem xmlns:ds="http://schemas.openxmlformats.org/officeDocument/2006/customXml" ds:itemID="{673D5BB0-A538-46F1-A03D-70DB4D095896}">
+  <ds:schemaRefs>
+    <ds:schemaRef ds:uri="http://schemas.openxmlformats.org/officeDocument/2006/bibliography"/>
+  </ds:schemaRefs>
+</ds:datastoreItem>
+</file>
+
+<file path=customXml/itemProps4.xml><?xml version="1.0" encoding="utf-8"?>
 <ds:datastoreItem xmlns:ds="http://schemas.openxmlformats.org/officeDocument/2006/customXml" ds:itemID="{04958C72-8F35-4235-9545-41A403E2602B}">
   <ds:schemaRefs>
     <ds:schemaRef ds:uri="http://schemas.microsoft.com/office/2006/metadata/properties"/>
@@ -9226,12 +8703,4 @@
     <ds:schemaRef ds:uri="9c67501a-3611-4fa5-9019-4ad452d2b50f"/>
   </ds:schemaRefs>
 </ds:datastoreItem>
-</file>
-
-<file path=customXml/itemProps4.xml><?xml version="1.0" encoding="utf-8"?>
-<ds:datastoreItem xmlns:ds="http://schemas.openxmlformats.org/officeDocument/2006/customXml" ds:itemID="{673D5BB0-A538-46F1-A03D-70DB4D095896}">
-  <ds:schemaRefs>
-    <ds:schemaRef ds:uri="http://schemas.openxmlformats.org/officeDocument/2006/bibliography"/>
-  </ds:schemaRefs>
-</ds:datastoreItem>
 </file>
</xml_diff>